<commit_message>
Design Rationale,Sequence Diagram Updated.Ninja,RocketPad,BuildRocket commented
</commit_message>
<xml_diff>
--- a/docs/Design-docs/Design Rationale.docx
+++ b/docs/Design-docs/Design Rationale.docx
@@ -96,7 +96,15 @@
           <w:rFonts w:ascii="Arial" w:eastAsia="Times New Roman" w:hAnsi="Arial" w:cs="Arial"/>
           <w:color w:val="000000"/>
         </w:rPr>
-        <w:t xml:space="preserve"> a normal Item object item because it helps to set apart th</w:t>
+        <w:t xml:space="preserve"> a normal Item object item because it helps to set apart </w:t>
+      </w:r>
+      <w:proofErr w:type="gramStart"/>
+      <w:r>
+        <w:rPr>
+          <w:rFonts w:ascii="Arial" w:eastAsia="Times New Roman" w:hAnsi="Arial" w:cs="Arial"/>
+          <w:color w:val="000000"/>
+        </w:rPr>
+        <w:t>th</w:t>
       </w:r>
       <w:r>
         <w:rPr>
@@ -119,6 +127,7 @@
         </w:rPr>
         <w:t>s</w:t>
       </w:r>
+      <w:proofErr w:type="gramEnd"/>
       <w:r>
         <w:rPr>
           <w:rFonts w:ascii="Arial" w:eastAsia="Times New Roman" w:hAnsi="Arial" w:cs="Arial"/>
@@ -188,7 +197,23 @@
           <w:rFonts w:ascii="Arial" w:eastAsia="Times New Roman" w:hAnsi="Arial" w:cs="Arial"/>
           <w:color w:val="000000"/>
         </w:rPr>
-        <w:t xml:space="preserve">to achieve the goal in this game. 3 Rocket object item </w:t>
+        <w:t xml:space="preserve">to achieve the goal in this game. 3 Rocket object </w:t>
+      </w:r>
+      <w:proofErr w:type="gramStart"/>
+      <w:r>
+        <w:rPr>
+          <w:rFonts w:ascii="Arial" w:eastAsia="Times New Roman" w:hAnsi="Arial" w:cs="Arial"/>
+          <w:color w:val="000000"/>
+        </w:rPr>
+        <w:t>item</w:t>
+      </w:r>
+      <w:proofErr w:type="gramEnd"/>
+      <w:r>
+        <w:rPr>
+          <w:rFonts w:ascii="Arial" w:eastAsia="Times New Roman" w:hAnsi="Arial" w:cs="Arial"/>
+          <w:color w:val="000000"/>
+        </w:rPr>
+        <w:t xml:space="preserve"> </w:t>
       </w:r>
       <w:r>
         <w:rPr>
@@ -525,14 +550,32 @@
           <w:sz w:val="24"/>
           <w:szCs w:val="24"/>
         </w:rPr>
-        <w:t xml:space="preserve"> this method from the superclass to give it a new behaviour. Initially, this method return an Item type item but through overriding, this method now return a Key type item</w:t>
-      </w:r>
+        <w:t xml:space="preserve"> this method from the superclass to give it a new behaviour. Initially, this method </w:t>
+      </w:r>
+      <w:proofErr w:type="gramStart"/>
       <w:r>
         <w:rPr>
           <w:rFonts w:ascii="Cambria" w:hAnsi="Cambria" w:cs="Cambria"/>
           <w:sz w:val="24"/>
           <w:szCs w:val="24"/>
         </w:rPr>
+        <w:t>return</w:t>
+      </w:r>
+      <w:proofErr w:type="gramEnd"/>
+      <w:r>
+        <w:rPr>
+          <w:rFonts w:ascii="Cambria" w:hAnsi="Cambria" w:cs="Cambria"/>
+          <w:sz w:val="24"/>
+          <w:szCs w:val="24"/>
+        </w:rPr>
+        <w:t xml:space="preserve"> an Item type item but through overriding, this method now return a Key type item</w:t>
+      </w:r>
+      <w:r>
+        <w:rPr>
+          <w:rFonts w:ascii="Cambria" w:hAnsi="Cambria" w:cs="Cambria"/>
+          <w:sz w:val="24"/>
+          <w:szCs w:val="24"/>
+        </w:rPr>
         <w:t xml:space="preserve"> object</w:t>
       </w:r>
       <w:r>
@@ -541,7 +584,25 @@
           <w:sz w:val="24"/>
           <w:szCs w:val="24"/>
         </w:rPr>
-        <w:t xml:space="preserve">. This helps verification purpose to be carried out more efficiently, such as when unlocking a door, it is better to search for a Key type object instances rather than an item type object instances. </w:t>
+        <w:t xml:space="preserve">. This helps verification purpose to be carried out more efficiently, such as when unlocking a door, it is better to search for a Key type object instances rather than an item type object </w:t>
+      </w:r>
+      <w:proofErr w:type="gramStart"/>
+      <w:r>
+        <w:rPr>
+          <w:rFonts w:ascii="Cambria" w:hAnsi="Cambria" w:cs="Cambria"/>
+          <w:sz w:val="24"/>
+          <w:szCs w:val="24"/>
+        </w:rPr>
+        <w:t>instances</w:t>
+      </w:r>
+      <w:proofErr w:type="gramEnd"/>
+      <w:r>
+        <w:rPr>
+          <w:rFonts w:ascii="Cambria" w:hAnsi="Cambria" w:cs="Cambria"/>
+          <w:sz w:val="24"/>
+          <w:szCs w:val="24"/>
+        </w:rPr>
+        <w:t xml:space="preserve">. </w:t>
       </w:r>
     </w:p>
     <w:p>
@@ -840,7 +901,23 @@
           <w:rFonts w:ascii="Arial" w:eastAsia="Times New Roman" w:hAnsi="Arial" w:cs="Arial"/>
           <w:color w:val="000000"/>
         </w:rPr>
-        <w:t xml:space="preserve">This class represent one of the new enemies called Goon. The implementation and designing of this class is very similar to Grunt class that was given to us in the game package. </w:t>
+        <w:t xml:space="preserve">This class represent one of the new enemies called Goon. The implementation and designing of this class </w:t>
+      </w:r>
+      <w:proofErr w:type="gramStart"/>
+      <w:r>
+        <w:rPr>
+          <w:rFonts w:ascii="Arial" w:eastAsia="Times New Roman" w:hAnsi="Arial" w:cs="Arial"/>
+          <w:color w:val="000000"/>
+        </w:rPr>
+        <w:t>is</w:t>
+      </w:r>
+      <w:proofErr w:type="gramEnd"/>
+      <w:r>
+        <w:rPr>
+          <w:rFonts w:ascii="Arial" w:eastAsia="Times New Roman" w:hAnsi="Arial" w:cs="Arial"/>
+          <w:color w:val="000000"/>
+        </w:rPr>
+        <w:t xml:space="preserve"> very similar to Grunt class that was given to us in the game package. </w:t>
       </w:r>
     </w:p>
     <w:p>
@@ -1372,6 +1449,7 @@
         <w:t xml:space="preserve">because it should </w:t>
       </w:r>
       <w:proofErr w:type="spellStart"/>
+      <w:proofErr w:type="gramStart"/>
       <w:r>
         <w:rPr>
           <w:rFonts w:ascii="Arial" w:eastAsia="Times New Roman" w:hAnsi="Arial" w:cs="Arial"/>
@@ -1380,6 +1458,7 @@
         <w:t>remains</w:t>
       </w:r>
       <w:proofErr w:type="spellEnd"/>
+      <w:proofErr w:type="gramEnd"/>
       <w:r>
         <w:rPr>
           <w:rFonts w:ascii="Arial" w:eastAsia="Times New Roman" w:hAnsi="Arial" w:cs="Arial"/>
@@ -1567,6 +1646,7 @@
         </w:rPr>
         <w:t>near</w:t>
       </w:r>
+      <w:proofErr w:type="gramStart"/>
       <w:r>
         <w:rPr>
           <w:rFonts w:ascii="Arial" w:eastAsia="Times New Roman" w:hAnsi="Arial" w:cs="Arial"/>
@@ -1586,7 +1666,15 @@
           <w:rFonts w:ascii="Arial" w:eastAsia="Times New Roman" w:hAnsi="Arial" w:cs="Arial"/>
           <w:color w:val="000000"/>
         </w:rPr>
-        <w:t xml:space="preserve">  near is considered 1 step away.</w:t>
+        <w:t xml:space="preserve">  near</w:t>
+      </w:r>
+      <w:proofErr w:type="gramEnd"/>
+      <w:r>
+        <w:rPr>
+          <w:rFonts w:ascii="Arial" w:eastAsia="Times New Roman" w:hAnsi="Arial" w:cs="Arial"/>
+          <w:color w:val="000000"/>
+        </w:rPr>
+        <w:t xml:space="preserve"> is considered 1 step away.</w:t>
       </w:r>
     </w:p>
     <w:p>
@@ -1782,14 +1870,7 @@
           <w:rFonts w:ascii="Arial" w:eastAsia="Times New Roman" w:hAnsi="Arial" w:cs="Arial"/>
           <w:color w:val="000000"/>
         </w:rPr>
-        <w:t xml:space="preserve"> Talk.</w:t>
-      </w:r>
-      <w:r>
-        <w:rPr>
-          <w:rFonts w:ascii="Arial" w:eastAsia="Times New Roman" w:hAnsi="Arial" w:cs="Arial"/>
-          <w:color w:val="000000"/>
-        </w:rPr>
-        <w:t xml:space="preserve"> This class inherits from Action and all the methods from </w:t>
+        <w:t xml:space="preserve"> Talk. This class inherits from Action and all the methods from </w:t>
       </w:r>
       <w:r>
         <w:rPr>
@@ -2079,21 +2160,7 @@
           <w:rFonts w:ascii="Arial" w:eastAsia="Times New Roman" w:hAnsi="Arial" w:cs="Arial"/>
           <w:color w:val="000000"/>
         </w:rPr>
-        <w:t>This class represent a new action called GivePlans. This class inherits from Action and all the methods from Action are reused. The constructor consists of a parameter “subject” that represent Q</w:t>
-      </w:r>
-      <w:r>
-        <w:rPr>
-          <w:rFonts w:ascii="Arial" w:eastAsia="Times New Roman" w:hAnsi="Arial" w:cs="Arial"/>
-          <w:color w:val="000000"/>
-        </w:rPr>
-        <w:t>, “item1” represent rocket plans and “item2” represent a rocket body</w:t>
-      </w:r>
-      <w:r>
-        <w:rPr>
-          <w:rFonts w:ascii="Arial" w:eastAsia="Times New Roman" w:hAnsi="Arial" w:cs="Arial"/>
-          <w:color w:val="000000"/>
-        </w:rPr>
-        <w:t xml:space="preserve">. The purpose of this class is </w:t>
+        <w:t xml:space="preserve">This class represent a new action called GivePlans. This class inherits from Action and all the methods from Action are reused. The constructor consists of a parameter “subject” that represent Q, “item1” represent rocket plans and “item2” represent a rocket body. The purpose of this class is </w:t>
       </w:r>
       <w:r>
         <w:rPr>
@@ -2107,205 +2174,898 @@
           <w:rFonts w:ascii="Arial" w:eastAsia="Times New Roman" w:hAnsi="Arial" w:cs="Arial"/>
           <w:color w:val="000000"/>
         </w:rPr>
-        <w:t xml:space="preserve">player exchange an item with Character Q. </w:t>
-      </w:r>
-      <w:r>
-        <w:rPr>
-          <w:rFonts w:ascii="Arial" w:eastAsia="Times New Roman" w:hAnsi="Arial" w:cs="Arial"/>
-          <w:color w:val="000000"/>
-        </w:rPr>
-        <w:t xml:space="preserve">When the method execute is executed while the player is </w:t>
-      </w:r>
-      <w:r>
-        <w:rPr>
-          <w:rFonts w:ascii="Arial" w:eastAsia="Times New Roman" w:hAnsi="Arial" w:cs="Arial"/>
-          <w:color w:val="000000"/>
-        </w:rPr>
-        <w:t xml:space="preserve">holding </w:t>
-      </w:r>
-      <w:r>
-        <w:rPr>
-          <w:rFonts w:ascii="Arial" w:eastAsia="Times New Roman" w:hAnsi="Arial" w:cs="Arial"/>
-          <w:color w:val="000000"/>
-        </w:rPr>
-        <w:t xml:space="preserve">rocket plans, this method </w:t>
-      </w:r>
-      <w:r>
-        <w:rPr>
-          <w:rFonts w:ascii="Arial" w:eastAsia="Times New Roman" w:hAnsi="Arial" w:cs="Arial"/>
-          <w:color w:val="000000"/>
-        </w:rPr>
-        <w:t>will caused the rocket plans to be removed from player and replaced by a rocket body. After the exchange, Q will then be removed from the game, and return a String “</w:t>
+        <w:t xml:space="preserve">player exchange an item with Character Q. When the method execute is executed while the player is holding rocket plans, this method will </w:t>
+      </w:r>
+      <w:proofErr w:type="gramStart"/>
+      <w:r>
+        <w:rPr>
+          <w:rFonts w:ascii="Arial" w:eastAsia="Times New Roman" w:hAnsi="Arial" w:cs="Arial"/>
+          <w:color w:val="000000"/>
+        </w:rPr>
+        <w:t>caused</w:t>
+      </w:r>
+      <w:proofErr w:type="gramEnd"/>
+      <w:r>
+        <w:rPr>
+          <w:rFonts w:ascii="Arial" w:eastAsia="Times New Roman" w:hAnsi="Arial" w:cs="Arial"/>
+          <w:color w:val="000000"/>
+        </w:rPr>
+        <w:t xml:space="preserve"> the rocket plans to be removed from player and replaced by a rocket body. After the exchange, Q will then be removed from the game, and return a String “</w:t>
       </w:r>
       <w:r>
         <w:rPr>
           <w:rFonts w:ascii="Arial" w:hAnsi="Arial" w:cs="Arial"/>
         </w:rPr>
-        <w:t>Q</w:t>
-      </w:r>
+        <w:t>Q disappears with a</w:t>
+      </w:r>
+    </w:p>
+    <w:p>
+      <w:pPr>
+        <w:spacing w:after="0" w:line="240" w:lineRule="auto"/>
+        <w:rPr>
+          <w:rFonts w:ascii="Arial" w:eastAsia="Times New Roman" w:hAnsi="Arial" w:cs="Arial"/>
+          <w:color w:val="000000"/>
+        </w:rPr>
+      </w:pPr>
       <w:r>
         <w:rPr>
           <w:rFonts w:ascii="Arial" w:hAnsi="Arial" w:cs="Arial"/>
         </w:rPr>
-        <w:t xml:space="preserve"> disappear</w:t>
+        <w:t>cheery wave, and player obtained Rocket Body</w:t>
       </w:r>
       <w:r>
         <w:rPr>
           <w:rFonts w:ascii="Arial" w:hAnsi="Arial" w:cs="Arial"/>
         </w:rPr>
-        <w:t>s</w:t>
+        <w:t>.</w:t>
       </w:r>
       <w:r>
         <w:rPr>
           <w:rFonts w:ascii="Arial" w:hAnsi="Arial" w:cs="Arial"/>
         </w:rPr>
-        <w:t xml:space="preserve"> with a</w:t>
-      </w:r>
-    </w:p>
-    <w:p>
-      <w:pPr>
-        <w:spacing w:after="0" w:line="240" w:lineRule="auto"/>
-        <w:rPr>
-          <w:rFonts w:ascii="Arial" w:eastAsia="Times New Roman" w:hAnsi="Arial" w:cs="Arial"/>
-          <w:color w:val="000000"/>
-        </w:rPr>
-      </w:pPr>
-      <w:r>
-        <w:rPr>
-          <w:rFonts w:ascii="Arial" w:hAnsi="Arial" w:cs="Arial"/>
-        </w:rPr>
-        <w:t>cheery wave</w:t>
-      </w:r>
-      <w:r>
-        <w:rPr>
-          <w:rFonts w:ascii="Arial" w:hAnsi="Arial" w:cs="Arial"/>
-        </w:rPr>
-        <w:t>, and player obtained Rocket Body</w:t>
-      </w:r>
-      <w:r>
-        <w:rPr>
-          <w:rFonts w:ascii="Arial" w:hAnsi="Arial" w:cs="Arial"/>
+        <w:t>”</w:t>
+      </w:r>
+    </w:p>
+    <w:p>
+      <w:pPr>
+        <w:spacing w:after="0" w:line="240" w:lineRule="auto"/>
+        <w:rPr>
+          <w:rFonts w:ascii="Arial" w:eastAsia="Times New Roman" w:hAnsi="Arial" w:cs="Arial"/>
+          <w:color w:val="000000"/>
+        </w:rPr>
+      </w:pPr>
+    </w:p>
+    <w:p>
+      <w:pPr>
+        <w:spacing w:after="0" w:line="240" w:lineRule="auto"/>
+        <w:rPr>
+          <w:rFonts w:ascii="Arial" w:eastAsia="Times New Roman" w:hAnsi="Arial" w:cs="Arial"/>
+          <w:color w:val="000000"/>
+        </w:rPr>
+      </w:pPr>
+      <w:r>
+        <w:rPr>
+          <w:rFonts w:ascii="Arial" w:eastAsia="Times New Roman" w:hAnsi="Arial" w:cs="Arial"/>
+          <w:color w:val="000000"/>
+        </w:rPr>
+        <w:t>The method menuDescription will print a string “Player</w:t>
+      </w:r>
+      <w:r>
+        <w:rPr>
+          <w:rFonts w:ascii="Arial" w:eastAsia="Times New Roman" w:hAnsi="Arial" w:cs="Arial"/>
+          <w:color w:val="000000"/>
+        </w:rPr>
+        <w:t xml:space="preserve"> give Rocket Plans </w:t>
+      </w:r>
+      <w:r>
+        <w:rPr>
+          <w:rFonts w:ascii="Arial" w:eastAsia="Times New Roman" w:hAnsi="Arial" w:cs="Arial"/>
+          <w:color w:val="000000"/>
+        </w:rPr>
+        <w:t>to Q” on the menu.</w:t>
+      </w:r>
+    </w:p>
+    <w:p>
+      <w:pPr>
+        <w:spacing w:after="0" w:line="240" w:lineRule="auto"/>
+        <w:rPr>
+          <w:rFonts w:ascii="Arial" w:eastAsia="Times New Roman" w:hAnsi="Arial" w:cs="Arial"/>
+          <w:color w:val="000000"/>
+        </w:rPr>
+      </w:pPr>
+      <w:r>
+        <w:rPr>
+          <w:rFonts w:ascii="Arial" w:eastAsia="Times New Roman" w:hAnsi="Arial" w:cs="Arial"/>
+          <w:color w:val="000000"/>
+        </w:rPr>
+        <w:t>The method hotKey will print a string “</w:t>
+      </w:r>
+      <w:r>
+        <w:rPr>
+          <w:rFonts w:ascii="Arial" w:eastAsia="Times New Roman" w:hAnsi="Arial" w:cs="Arial"/>
+          <w:color w:val="000000"/>
+        </w:rPr>
+        <w:t>10</w:t>
+      </w:r>
+      <w:r>
+        <w:rPr>
+          <w:rFonts w:ascii="Arial" w:eastAsia="Times New Roman" w:hAnsi="Arial" w:cs="Arial"/>
+          <w:color w:val="000000"/>
+        </w:rPr>
+        <w:t xml:space="preserve">” as the hotkey to represent </w:t>
+      </w:r>
+      <w:r>
+        <w:rPr>
+          <w:rFonts w:ascii="Arial" w:eastAsia="Times New Roman" w:hAnsi="Arial" w:cs="Arial"/>
+          <w:color w:val="000000"/>
+        </w:rPr>
+        <w:t>GivePlans</w:t>
+      </w:r>
+      <w:r>
+        <w:rPr>
+          <w:rFonts w:ascii="Arial" w:eastAsia="Times New Roman" w:hAnsi="Arial" w:cs="Arial"/>
+          <w:color w:val="000000"/>
+        </w:rPr>
+        <w:t xml:space="preserve"> action. </w:t>
+      </w:r>
+    </w:p>
+    <w:p>
+      <w:pPr>
+        <w:spacing w:after="0" w:line="240" w:lineRule="auto"/>
+        <w:rPr>
+          <w:rFonts w:ascii="Times New Roman" w:eastAsia="Times New Roman" w:hAnsi="Times New Roman" w:cs="Times New Roman"/>
+          <w:sz w:val="24"/>
+          <w:szCs w:val="24"/>
+        </w:rPr>
+      </w:pPr>
+    </w:p>
+    <w:p>
+      <w:pPr>
+        <w:spacing w:after="0" w:line="240" w:lineRule="auto"/>
+        <w:rPr>
+          <w:rFonts w:ascii="Arial" w:eastAsia="Times New Roman" w:hAnsi="Arial" w:cs="Arial"/>
+          <w:color w:val="000000"/>
+        </w:rPr>
+      </w:pPr>
+    </w:p>
+    <w:p>
+      <w:pPr>
+        <w:spacing w:after="0" w:line="240" w:lineRule="auto"/>
+        <w:rPr>
+          <w:rFonts w:ascii="Arial" w:eastAsia="Times New Roman" w:hAnsi="Arial" w:cs="Arial"/>
+          <w:color w:val="000000"/>
+          <w:u w:val="single"/>
+        </w:rPr>
+      </w:pPr>
+    </w:p>
+    <w:p>
+      <w:pPr>
+        <w:spacing w:after="0" w:line="240" w:lineRule="auto"/>
+        <w:rPr>
+          <w:rFonts w:ascii="Arial" w:eastAsia="Times New Roman" w:hAnsi="Arial" w:cs="Arial"/>
+          <w:color w:val="000000"/>
+          <w:u w:val="single"/>
+        </w:rPr>
+      </w:pPr>
+    </w:p>
+    <w:p>
+      <w:pPr>
+        <w:spacing w:after="0" w:line="240" w:lineRule="auto"/>
+        <w:rPr>
+          <w:rFonts w:ascii="Arial" w:eastAsia="Times New Roman" w:hAnsi="Arial" w:cs="Arial"/>
+          <w:color w:val="000000"/>
+          <w:u w:val="single"/>
+        </w:rPr>
+      </w:pPr>
+    </w:p>
+    <w:p>
+      <w:pPr>
+        <w:spacing w:after="0" w:line="240" w:lineRule="auto"/>
+        <w:rPr>
+          <w:rFonts w:ascii="Arial" w:eastAsia="Times New Roman" w:hAnsi="Arial" w:cs="Arial"/>
+          <w:color w:val="000000"/>
+          <w:u w:val="single"/>
+        </w:rPr>
+      </w:pPr>
+    </w:p>
+    <w:p>
+      <w:pPr>
+        <w:spacing w:after="0" w:line="240" w:lineRule="auto"/>
+        <w:rPr>
+          <w:rFonts w:ascii="Arial" w:eastAsia="Times New Roman" w:hAnsi="Arial" w:cs="Arial"/>
+          <w:color w:val="000000"/>
+          <w:u w:val="single"/>
+        </w:rPr>
+      </w:pPr>
+      <w:r>
+        <w:rPr>
+          <w:rFonts w:ascii="Arial" w:eastAsia="Times New Roman" w:hAnsi="Arial" w:cs="Arial"/>
+          <w:color w:val="000000"/>
+          <w:u w:val="single"/>
+        </w:rPr>
+        <w:t>WanderAround Class</w:t>
+      </w:r>
+    </w:p>
+    <w:p>
+      <w:pPr>
+        <w:spacing w:after="0" w:line="240" w:lineRule="auto"/>
+        <w:rPr>
+          <w:rFonts w:ascii="Times New Roman" w:eastAsia="Times New Roman" w:hAnsi="Times New Roman" w:cs="Times New Roman"/>
+          <w:sz w:val="24"/>
+          <w:szCs w:val="24"/>
+        </w:rPr>
+      </w:pPr>
+      <w:r>
+        <w:rPr>
+          <w:rFonts w:ascii="Times New Roman" w:eastAsia="Times New Roman" w:hAnsi="Times New Roman" w:cs="Times New Roman"/>
+          <w:sz w:val="24"/>
+          <w:szCs w:val="24"/>
+        </w:rPr>
+        <w:t xml:space="preserve">This class is a new behaviour that allow an actor to wander around the map for the entire game, unless overridden by another action. This class implements ActionFactory. We override the getAction method in ActionFactory and move the actor in the random valid direction by returning a new instantiated MoveActorAction with the direction. </w:t>
+      </w:r>
+    </w:p>
+    <w:p>
+      <w:pPr>
+        <w:spacing w:after="0" w:line="240" w:lineRule="auto"/>
+        <w:rPr>
+          <w:rFonts w:ascii="Times New Roman" w:eastAsia="Times New Roman" w:hAnsi="Times New Roman" w:cs="Times New Roman"/>
+          <w:sz w:val="24"/>
+          <w:szCs w:val="24"/>
+        </w:rPr>
+      </w:pPr>
+    </w:p>
+    <w:p>
+      <w:pPr>
+        <w:spacing w:after="0" w:line="240" w:lineRule="auto"/>
+        <w:rPr>
+          <w:rFonts w:ascii="Times New Roman" w:eastAsia="Times New Roman" w:hAnsi="Times New Roman" w:cs="Times New Roman"/>
+          <w:sz w:val="24"/>
+          <w:szCs w:val="24"/>
+        </w:rPr>
+      </w:pPr>
+      <w:r>
+        <w:rPr>
+          <w:rFonts w:ascii="Times New Roman" w:eastAsia="Times New Roman" w:hAnsi="Times New Roman" w:cs="Times New Roman"/>
+          <w:sz w:val="24"/>
+          <w:szCs w:val="24"/>
+        </w:rPr>
+        <w:t>The idea of algorithm to give the actor a random direction to move towards is taken from the method processActorTurn in World class. We decided to remodify this algorithm into a better one that fits the term “wander”, while having a full understand of the original one.</w:t>
+      </w:r>
+    </w:p>
+    <w:p>
+      <w:pPr>
+        <w:spacing w:after="0" w:line="240" w:lineRule="auto"/>
+        <w:rPr>
+          <w:rFonts w:ascii="Times New Roman" w:eastAsia="Times New Roman" w:hAnsi="Times New Roman" w:cs="Times New Roman"/>
+          <w:sz w:val="24"/>
+          <w:szCs w:val="24"/>
+        </w:rPr>
+      </w:pPr>
+    </w:p>
+    <w:p>
+      <w:pPr>
+        <w:spacing w:after="0" w:line="240" w:lineRule="auto"/>
+        <w:rPr>
+          <w:rFonts w:ascii="Times New Roman" w:eastAsia="Times New Roman" w:hAnsi="Times New Roman" w:cs="Times New Roman"/>
+          <w:sz w:val="24"/>
+          <w:szCs w:val="24"/>
+        </w:rPr>
+      </w:pPr>
+    </w:p>
+    <w:p>
+      <w:pPr>
+        <w:spacing w:after="0" w:line="240" w:lineRule="auto"/>
+        <w:rPr>
+          <w:rFonts w:ascii="Times New Roman" w:eastAsia="Times New Roman" w:hAnsi="Times New Roman" w:cs="Times New Roman"/>
+          <w:sz w:val="24"/>
+          <w:szCs w:val="24"/>
+        </w:rPr>
+      </w:pPr>
+      <w:r>
+        <w:rPr>
+          <w:rFonts w:ascii="Arial" w:eastAsia="Times New Roman" w:hAnsi="Arial" w:cs="Arial"/>
+          <w:color w:val="000000"/>
+          <w:u w:val="single"/>
+        </w:rPr>
+        <w:t>Q Class</w:t>
+      </w:r>
+    </w:p>
+    <w:p>
+      <w:pPr>
+        <w:spacing w:after="0" w:line="240" w:lineRule="auto"/>
+        <w:rPr>
+          <w:rFonts w:ascii="Times New Roman" w:eastAsia="Times New Roman" w:hAnsi="Times New Roman" w:cs="Times New Roman"/>
+          <w:sz w:val="24"/>
+          <w:szCs w:val="24"/>
+        </w:rPr>
+      </w:pPr>
+      <w:r>
+        <w:rPr>
+          <w:rFonts w:ascii="Arial" w:eastAsia="Times New Roman" w:hAnsi="Arial" w:cs="Arial"/>
+          <w:color w:val="000000"/>
+        </w:rPr>
+        <w:t xml:space="preserve">This class </w:t>
+      </w:r>
+      <w:r>
+        <w:rPr>
+          <w:rFonts w:ascii="Arial" w:eastAsia="Times New Roman" w:hAnsi="Arial" w:cs="Arial"/>
+          <w:color w:val="000000"/>
+        </w:rPr>
+        <w:t xml:space="preserve">represent one of the NPC in this class called Q. This class </w:t>
+      </w:r>
+      <w:r>
+        <w:rPr>
+          <w:rFonts w:ascii="Arial" w:eastAsia="Times New Roman" w:hAnsi="Arial" w:cs="Arial"/>
+          <w:color w:val="000000"/>
+        </w:rPr>
+        <w:t>inherits Actor class.</w:t>
+      </w:r>
+    </w:p>
+    <w:p>
+      <w:pPr>
+        <w:spacing w:after="0" w:line="240" w:lineRule="auto"/>
+        <w:rPr>
+          <w:rFonts w:ascii="Times New Roman" w:eastAsia="Times New Roman" w:hAnsi="Times New Roman" w:cs="Times New Roman"/>
+          <w:sz w:val="24"/>
+          <w:szCs w:val="24"/>
+        </w:rPr>
+      </w:pPr>
+      <w:r>
+        <w:rPr>
+          <w:rFonts w:ascii="Arial" w:eastAsia="Times New Roman" w:hAnsi="Arial" w:cs="Arial"/>
+          <w:color w:val="000000"/>
+        </w:rPr>
+        <w:t>The method</w:t>
+      </w:r>
+      <w:r>
+        <w:rPr>
+          <w:rFonts w:ascii="Arial" w:eastAsia="Times New Roman" w:hAnsi="Arial" w:cs="Arial"/>
+          <w:color w:val="000000"/>
+        </w:rPr>
+        <w:t xml:space="preserve"> and constructor</w:t>
+      </w:r>
+      <w:r>
+        <w:rPr>
+          <w:rFonts w:ascii="Arial" w:eastAsia="Times New Roman" w:hAnsi="Arial" w:cs="Arial"/>
+          <w:color w:val="000000"/>
+        </w:rPr>
+        <w:t xml:space="preserve"> of Actor will be reused to set the name,</w:t>
+      </w:r>
+      <w:r>
+        <w:rPr>
+          <w:rFonts w:ascii="Arial" w:eastAsia="Times New Roman" w:hAnsi="Arial" w:cs="Arial"/>
+          <w:color w:val="000000"/>
+        </w:rPr>
+        <w:t xml:space="preserve"> </w:t>
+      </w:r>
+      <w:r>
+        <w:rPr>
+          <w:rFonts w:ascii="Arial" w:eastAsia="Times New Roman" w:hAnsi="Arial" w:cs="Arial"/>
+          <w:color w:val="000000"/>
+        </w:rPr>
+        <w:t>symbol displayed on the map,</w:t>
+      </w:r>
+      <w:r>
+        <w:rPr>
+          <w:rFonts w:ascii="Arial" w:eastAsia="Times New Roman" w:hAnsi="Arial" w:cs="Arial"/>
+          <w:color w:val="000000"/>
+        </w:rPr>
+        <w:t xml:space="preserve"> </w:t>
+      </w:r>
+      <w:r>
+        <w:rPr>
+          <w:rFonts w:ascii="Arial" w:eastAsia="Times New Roman" w:hAnsi="Arial" w:cs="Arial"/>
+          <w:color w:val="000000"/>
+        </w:rPr>
+        <w:t>priority,</w:t>
+      </w:r>
+      <w:r>
+        <w:rPr>
+          <w:rFonts w:ascii="Arial" w:eastAsia="Times New Roman" w:hAnsi="Arial" w:cs="Arial"/>
+          <w:color w:val="000000"/>
+        </w:rPr>
+        <w:t xml:space="preserve"> </w:t>
+      </w:r>
+      <w:r>
+        <w:rPr>
+          <w:rFonts w:ascii="Arial" w:eastAsia="Times New Roman" w:hAnsi="Arial" w:cs="Arial"/>
+          <w:color w:val="000000"/>
+        </w:rPr>
+        <w:t>hit point and maximum hit point of Q.</w:t>
+      </w:r>
+    </w:p>
+    <w:p>
+      <w:pPr>
+        <w:spacing w:after="0" w:line="240" w:lineRule="auto"/>
+        <w:rPr>
+          <w:rFonts w:ascii="Times New Roman" w:eastAsia="Times New Roman" w:hAnsi="Times New Roman" w:cs="Times New Roman"/>
+          <w:sz w:val="24"/>
+          <w:szCs w:val="24"/>
+        </w:rPr>
+      </w:pPr>
+    </w:p>
+    <w:p>
+      <w:pPr>
+        <w:spacing w:after="0" w:line="240" w:lineRule="auto"/>
+        <w:rPr>
+          <w:rFonts w:ascii="Arial" w:eastAsia="Times New Roman" w:hAnsi="Arial" w:cs="Arial"/>
+          <w:color w:val="000000"/>
+        </w:rPr>
+      </w:pPr>
+      <w:r>
+        <w:rPr>
+          <w:rFonts w:ascii="Arial" w:eastAsia="Times New Roman" w:hAnsi="Arial" w:cs="Arial"/>
+          <w:color w:val="000000"/>
+        </w:rPr>
+        <w:t>We added a WanderAround behaviour to Q because it moves randomly on the map.</w:t>
+      </w:r>
+    </w:p>
+    <w:p>
+      <w:pPr>
+        <w:spacing w:after="0" w:line="240" w:lineRule="auto"/>
+        <w:rPr>
+          <w:rFonts w:ascii="Arial" w:eastAsia="Times New Roman" w:hAnsi="Arial" w:cs="Arial"/>
+          <w:color w:val="000000"/>
+        </w:rPr>
+      </w:pPr>
+    </w:p>
+    <w:p>
+      <w:pPr>
+        <w:spacing w:after="0" w:line="240" w:lineRule="auto"/>
+        <w:rPr>
+          <w:rFonts w:ascii="Arial" w:eastAsia="Times New Roman" w:hAnsi="Arial" w:cs="Arial"/>
+          <w:color w:val="000000"/>
+        </w:rPr>
+      </w:pPr>
+      <w:r>
+        <w:rPr>
+          <w:rFonts w:ascii="Arial" w:eastAsia="Times New Roman" w:hAnsi="Arial" w:cs="Arial"/>
+          <w:color w:val="000000"/>
+        </w:rPr>
+        <w:t>The method playTurn is the same as the one given in Grunt originally because we intended Q to WanderAround throughout the entire game</w:t>
+      </w:r>
+      <w:r>
+        <w:rPr>
+          <w:rFonts w:ascii="Arial" w:eastAsia="Times New Roman" w:hAnsi="Arial" w:cs="Arial"/>
+          <w:color w:val="000000"/>
+        </w:rPr>
+        <w:t xml:space="preserve">. </w:t>
+      </w:r>
+      <w:proofErr w:type="gramStart"/>
+      <w:r>
+        <w:rPr>
+          <w:rFonts w:ascii="Arial" w:eastAsia="Times New Roman" w:hAnsi="Arial" w:cs="Arial"/>
+          <w:color w:val="000000"/>
+        </w:rPr>
+        <w:t>Thus</w:t>
+      </w:r>
+      <w:proofErr w:type="gramEnd"/>
+      <w:r>
+        <w:rPr>
+          <w:rFonts w:ascii="Arial" w:eastAsia="Times New Roman" w:hAnsi="Arial" w:cs="Arial"/>
+          <w:color w:val="000000"/>
+        </w:rPr>
+        <w:t xml:space="preserve"> overriding actions such as SkipTurnAction, DropItemAction and AttackAction. </w:t>
+      </w:r>
+    </w:p>
+    <w:p>
+      <w:pPr>
+        <w:spacing w:after="0" w:line="240" w:lineRule="auto"/>
+        <w:rPr>
+          <w:rFonts w:ascii="Arial" w:eastAsia="Times New Roman" w:hAnsi="Arial" w:cs="Arial"/>
+          <w:color w:val="000000"/>
+        </w:rPr>
+      </w:pPr>
+    </w:p>
+    <w:p>
+      <w:pPr>
+        <w:spacing w:after="0" w:line="240" w:lineRule="auto"/>
+        <w:rPr>
+          <w:rFonts w:ascii="Arial" w:eastAsia="Times New Roman" w:hAnsi="Arial" w:cs="Arial"/>
+          <w:color w:val="000000"/>
+        </w:rPr>
+      </w:pPr>
+      <w:r>
+        <w:rPr>
+          <w:rFonts w:ascii="Arial" w:eastAsia="Times New Roman" w:hAnsi="Arial" w:cs="Arial"/>
+          <w:color w:val="000000"/>
+        </w:rPr>
+        <w:t xml:space="preserve">The method checkItemList checks if the item list of player </w:t>
+      </w:r>
+      <w:r>
+        <w:rPr>
+          <w:rFonts w:ascii="Arial" w:eastAsia="Times New Roman" w:hAnsi="Arial" w:cs="Arial"/>
+          <w:color w:val="000000"/>
+        </w:rPr>
+        <w:t>contains rocket plans and return a Boolean value.</w:t>
+      </w:r>
+    </w:p>
+    <w:p>
+      <w:pPr>
+        <w:spacing w:after="0" w:line="240" w:lineRule="auto"/>
+        <w:rPr>
+          <w:rFonts w:ascii="Arial" w:eastAsia="Times New Roman" w:hAnsi="Arial" w:cs="Arial"/>
+          <w:color w:val="000000"/>
+        </w:rPr>
+      </w:pPr>
+    </w:p>
+    <w:p>
+      <w:pPr>
+        <w:spacing w:after="0" w:line="240" w:lineRule="auto"/>
+        <w:rPr>
+          <w:rFonts w:ascii="Arial" w:eastAsia="Times New Roman" w:hAnsi="Arial" w:cs="Arial"/>
+          <w:color w:val="000000"/>
+        </w:rPr>
+      </w:pPr>
+      <w:r>
+        <w:rPr>
+          <w:rFonts w:ascii="Arial" w:eastAsia="Times New Roman" w:hAnsi="Arial" w:cs="Arial"/>
+          <w:color w:val="000000"/>
+        </w:rPr>
+        <w:t>A method getAllowableAction that overrides the method in Actor Class is added. The purpose of this method is to add two new actions to player, which is Talk and Give plans</w:t>
+      </w:r>
+      <w:r>
+        <w:rPr>
+          <w:rFonts w:ascii="Arial" w:eastAsia="Times New Roman" w:hAnsi="Arial" w:cs="Arial"/>
+          <w:color w:val="000000"/>
         </w:rPr>
         <w:t>.</w:t>
       </w:r>
       <w:r>
         <w:rPr>
-          <w:rFonts w:ascii="Arial" w:hAnsi="Arial" w:cs="Arial"/>
-        </w:rPr>
-        <w:t>”</w:t>
-      </w:r>
-    </w:p>
-    <w:p>
-      <w:pPr>
-        <w:spacing w:after="0" w:line="240" w:lineRule="auto"/>
-        <w:rPr>
-          <w:rFonts w:ascii="Arial" w:eastAsia="Times New Roman" w:hAnsi="Arial" w:cs="Arial"/>
-          <w:color w:val="000000"/>
-        </w:rPr>
-      </w:pPr>
-    </w:p>
-    <w:p>
-      <w:pPr>
-        <w:spacing w:after="0" w:line="240" w:lineRule="auto"/>
-        <w:rPr>
-          <w:rFonts w:ascii="Arial" w:eastAsia="Times New Roman" w:hAnsi="Arial" w:cs="Arial"/>
-          <w:color w:val="000000"/>
-        </w:rPr>
-      </w:pPr>
-      <w:r>
-        <w:rPr>
-          <w:rFonts w:ascii="Arial" w:eastAsia="Times New Roman" w:hAnsi="Arial" w:cs="Arial"/>
-          <w:color w:val="000000"/>
-        </w:rPr>
-        <w:t>The method menuDescription will print a string “Player</w:t>
-      </w:r>
-      <w:r>
-        <w:rPr>
-          <w:rFonts w:ascii="Arial" w:eastAsia="Times New Roman" w:hAnsi="Arial" w:cs="Arial"/>
-          <w:color w:val="000000"/>
-        </w:rPr>
-        <w:t xml:space="preserve"> give Rocket Plans </w:t>
-      </w:r>
-      <w:r>
-        <w:rPr>
-          <w:rFonts w:ascii="Arial" w:eastAsia="Times New Roman" w:hAnsi="Arial" w:cs="Arial"/>
-          <w:color w:val="000000"/>
-        </w:rPr>
-        <w:t>to Q” on the menu.</w:t>
-      </w:r>
-    </w:p>
-    <w:p>
-      <w:pPr>
-        <w:spacing w:after="0" w:line="240" w:lineRule="auto"/>
-        <w:rPr>
-          <w:rFonts w:ascii="Arial" w:eastAsia="Times New Roman" w:hAnsi="Arial" w:cs="Arial"/>
-          <w:color w:val="000000"/>
-        </w:rPr>
-      </w:pPr>
-      <w:r>
-        <w:rPr>
-          <w:rFonts w:ascii="Arial" w:eastAsia="Times New Roman" w:hAnsi="Arial" w:cs="Arial"/>
-          <w:color w:val="000000"/>
-        </w:rPr>
-        <w:t>The method hotKey will print a string “</w:t>
-      </w:r>
-      <w:r>
-        <w:rPr>
-          <w:rFonts w:ascii="Arial" w:eastAsia="Times New Roman" w:hAnsi="Arial" w:cs="Arial"/>
-          <w:color w:val="000000"/>
-        </w:rPr>
-        <w:t>10</w:t>
-      </w:r>
-      <w:r>
-        <w:rPr>
-          <w:rFonts w:ascii="Arial" w:eastAsia="Times New Roman" w:hAnsi="Arial" w:cs="Arial"/>
-          <w:color w:val="000000"/>
-        </w:rPr>
-        <w:t xml:space="preserve">” as the hotkey to represent </w:t>
-      </w:r>
-      <w:r>
-        <w:rPr>
-          <w:rFonts w:ascii="Arial" w:eastAsia="Times New Roman" w:hAnsi="Arial" w:cs="Arial"/>
-          <w:color w:val="000000"/>
-        </w:rPr>
-        <w:t>GivePlans</w:t>
-      </w:r>
-      <w:r>
-        <w:rPr>
-          <w:rFonts w:ascii="Arial" w:eastAsia="Times New Roman" w:hAnsi="Arial" w:cs="Arial"/>
-          <w:color w:val="000000"/>
-        </w:rPr>
-        <w:t xml:space="preserve"> action. </w:t>
-      </w:r>
-    </w:p>
-    <w:p>
-      <w:pPr>
-        <w:spacing w:after="0" w:line="240" w:lineRule="auto"/>
-        <w:rPr>
-          <w:rFonts w:ascii="Times New Roman" w:eastAsia="Times New Roman" w:hAnsi="Times New Roman" w:cs="Times New Roman"/>
-          <w:sz w:val="24"/>
-          <w:szCs w:val="24"/>
-        </w:rPr>
-      </w:pPr>
-    </w:p>
-    <w:p>
-      <w:pPr>
-        <w:spacing w:after="0" w:line="240" w:lineRule="auto"/>
-        <w:rPr>
-          <w:rFonts w:ascii="Arial" w:eastAsia="Times New Roman" w:hAnsi="Arial" w:cs="Arial"/>
-          <w:color w:val="000000"/>
-        </w:rPr>
-      </w:pPr>
-    </w:p>
-    <w:p>
-      <w:pPr>
-        <w:spacing w:after="0" w:line="240" w:lineRule="auto"/>
+          <w:rFonts w:ascii="Arial" w:eastAsia="Times New Roman" w:hAnsi="Arial" w:cs="Arial"/>
+          <w:color w:val="000000"/>
+        </w:rPr>
+        <w:t xml:space="preserve"> </w:t>
+      </w:r>
+      <w:r>
+        <w:rPr>
+          <w:rFonts w:ascii="Arial" w:eastAsia="Times New Roman" w:hAnsi="Arial" w:cs="Arial"/>
+          <w:color w:val="000000"/>
+        </w:rPr>
+        <w:t xml:space="preserve">This method only </w:t>
+      </w:r>
+      <w:proofErr w:type="gramStart"/>
+      <w:r>
+        <w:rPr>
+          <w:rFonts w:ascii="Arial" w:eastAsia="Times New Roman" w:hAnsi="Arial" w:cs="Arial"/>
+          <w:color w:val="000000"/>
+        </w:rPr>
+        <w:t>add</w:t>
+      </w:r>
+      <w:proofErr w:type="gramEnd"/>
+      <w:r>
+        <w:rPr>
+          <w:rFonts w:ascii="Arial" w:eastAsia="Times New Roman" w:hAnsi="Arial" w:cs="Arial"/>
+          <w:color w:val="000000"/>
+        </w:rPr>
+        <w:t xml:space="preserve"> the Talk action if player does not possess any rocket plans, but if player does possess rocket plans, both action will be added to the allowable action of player.</w:t>
+      </w:r>
+    </w:p>
+    <w:p>
+      <w:pPr>
+        <w:spacing w:after="0" w:line="240" w:lineRule="auto"/>
+        <w:rPr>
+          <w:rFonts w:ascii="Arial" w:eastAsia="Times New Roman" w:hAnsi="Arial" w:cs="Arial"/>
+          <w:color w:val="000000"/>
+        </w:rPr>
+      </w:pPr>
+    </w:p>
+    <w:p>
+      <w:pPr>
+        <w:spacing w:after="0" w:line="240" w:lineRule="auto"/>
+        <w:rPr>
+          <w:rFonts w:ascii="Times New Roman" w:eastAsia="Times New Roman" w:hAnsi="Times New Roman" w:cs="Times New Roman"/>
+          <w:sz w:val="24"/>
+          <w:szCs w:val="24"/>
+        </w:rPr>
+      </w:pPr>
+    </w:p>
+    <w:p>
+      <w:pPr>
+        <w:spacing w:after="0" w:line="240" w:lineRule="auto"/>
+        <w:rPr>
+          <w:rFonts w:ascii="Times New Roman" w:eastAsia="Times New Roman" w:hAnsi="Times New Roman" w:cs="Times New Roman"/>
+          <w:sz w:val="24"/>
+          <w:szCs w:val="24"/>
+        </w:rPr>
+      </w:pPr>
+    </w:p>
+    <w:p>
+      <w:pPr>
+        <w:spacing w:after="0" w:line="240" w:lineRule="auto"/>
+        <w:rPr>
+          <w:rFonts w:ascii="Times New Roman" w:eastAsia="Times New Roman" w:hAnsi="Times New Roman" w:cs="Times New Roman"/>
+          <w:sz w:val="24"/>
+          <w:szCs w:val="24"/>
+        </w:rPr>
+      </w:pPr>
+      <w:r>
         <w:rPr>
           <w:rFonts w:ascii="Arial" w:eastAsia="Times New Roman" w:hAnsi="Arial" w:cs="Arial"/>
           <w:color w:val="000000"/>
           <w:u w:val="single"/>
         </w:rPr>
-      </w:pPr>
+        <w:t xml:space="preserve">Ninja Class </w:t>
+      </w:r>
+    </w:p>
+    <w:p>
+      <w:pPr>
+        <w:spacing w:after="0" w:line="240" w:lineRule="auto"/>
+        <w:rPr>
+          <w:rFonts w:ascii="Times New Roman" w:eastAsia="Times New Roman" w:hAnsi="Times New Roman" w:cs="Times New Roman"/>
+          <w:sz w:val="24"/>
+          <w:szCs w:val="24"/>
+        </w:rPr>
+      </w:pPr>
+      <w:r>
+        <w:rPr>
+          <w:rFonts w:ascii="Arial" w:eastAsia="Times New Roman" w:hAnsi="Arial" w:cs="Arial"/>
+          <w:color w:val="000000"/>
+        </w:rPr>
+        <w:t>This class inherits Actor class instead of inheriting any of the other enemy classes because it has a unique behaviour.</w:t>
+      </w:r>
+    </w:p>
+    <w:p>
+      <w:pPr>
+        <w:spacing w:after="0" w:line="240" w:lineRule="auto"/>
+        <w:rPr>
+          <w:rFonts w:ascii="Times New Roman" w:eastAsia="Times New Roman" w:hAnsi="Times New Roman" w:cs="Times New Roman"/>
+          <w:sz w:val="24"/>
+          <w:szCs w:val="24"/>
+        </w:rPr>
+      </w:pPr>
+    </w:p>
+    <w:p>
+      <w:pPr>
+        <w:spacing w:after="0" w:line="240" w:lineRule="auto"/>
+        <w:rPr>
+          <w:rFonts w:ascii="Times New Roman" w:eastAsia="Times New Roman" w:hAnsi="Times New Roman" w:cs="Times New Roman"/>
+          <w:sz w:val="24"/>
+          <w:szCs w:val="24"/>
+        </w:rPr>
+      </w:pPr>
+      <w:r>
+        <w:rPr>
+          <w:rFonts w:ascii="Arial" w:eastAsia="Times New Roman" w:hAnsi="Arial" w:cs="Arial"/>
+          <w:color w:val="000000"/>
+        </w:rPr>
+        <w:t>The method of Actor will be reused to set the name,</w:t>
+      </w:r>
+      <w:r>
+        <w:rPr>
+          <w:rFonts w:ascii="Arial" w:eastAsia="Times New Roman" w:hAnsi="Arial" w:cs="Arial"/>
+          <w:color w:val="000000"/>
+        </w:rPr>
+        <w:t xml:space="preserve"> </w:t>
+      </w:r>
+      <w:r>
+        <w:rPr>
+          <w:rFonts w:ascii="Arial" w:eastAsia="Times New Roman" w:hAnsi="Arial" w:cs="Arial"/>
+          <w:color w:val="000000"/>
+        </w:rPr>
+        <w:t>symbol displayed on the map,</w:t>
+      </w:r>
+      <w:r>
+        <w:rPr>
+          <w:rFonts w:ascii="Arial" w:eastAsia="Times New Roman" w:hAnsi="Arial" w:cs="Arial"/>
+          <w:color w:val="000000"/>
+        </w:rPr>
+        <w:t xml:space="preserve"> </w:t>
+      </w:r>
+      <w:r>
+        <w:rPr>
+          <w:rFonts w:ascii="Arial" w:eastAsia="Times New Roman" w:hAnsi="Arial" w:cs="Arial"/>
+          <w:color w:val="000000"/>
+        </w:rPr>
+        <w:t>priority,</w:t>
+      </w:r>
+      <w:r>
+        <w:rPr>
+          <w:rFonts w:ascii="Arial" w:eastAsia="Times New Roman" w:hAnsi="Arial" w:cs="Arial"/>
+          <w:color w:val="000000"/>
+        </w:rPr>
+        <w:t xml:space="preserve"> </w:t>
+      </w:r>
+      <w:r>
+        <w:rPr>
+          <w:rFonts w:ascii="Arial" w:eastAsia="Times New Roman" w:hAnsi="Arial" w:cs="Arial"/>
+          <w:color w:val="000000"/>
+        </w:rPr>
+        <w:t>hit point and maximum hit point of Ninja.</w:t>
+      </w:r>
+    </w:p>
+    <w:p>
+      <w:pPr>
+        <w:spacing w:after="0" w:line="240" w:lineRule="auto"/>
+        <w:rPr>
+          <w:rFonts w:ascii="Times New Roman" w:eastAsia="Times New Roman" w:hAnsi="Times New Roman" w:cs="Times New Roman"/>
+          <w:sz w:val="24"/>
+          <w:szCs w:val="24"/>
+        </w:rPr>
+      </w:pPr>
+    </w:p>
+    <w:p>
+      <w:pPr>
+        <w:spacing w:after="0" w:line="240" w:lineRule="auto"/>
+        <w:rPr>
+          <w:rFonts w:ascii="Arial" w:eastAsia="Times New Roman" w:hAnsi="Arial" w:cs="Arial"/>
+        </w:rPr>
+      </w:pPr>
+      <w:r>
+        <w:rPr>
+          <w:rFonts w:ascii="Arial" w:eastAsia="Times New Roman" w:hAnsi="Arial" w:cs="Arial"/>
+        </w:rPr>
+        <w:t xml:space="preserve">This class contains </w:t>
+      </w:r>
+      <w:proofErr w:type="spellStart"/>
+      <w:r>
+        <w:rPr>
+          <w:rFonts w:ascii="Arial" w:eastAsia="Times New Roman" w:hAnsi="Arial" w:cs="Arial"/>
+        </w:rPr>
+        <w:t>setOriLocation</w:t>
+      </w:r>
+      <w:proofErr w:type="spellEnd"/>
+      <w:r>
+        <w:rPr>
+          <w:rFonts w:ascii="Arial" w:eastAsia="Times New Roman" w:hAnsi="Arial" w:cs="Arial"/>
+        </w:rPr>
+        <w:t xml:space="preserve"> method to save the player starting position to allow tracking of player movement of the entire game.</w:t>
+      </w:r>
+    </w:p>
+    <w:p>
+      <w:pPr>
+        <w:spacing w:after="0" w:line="240" w:lineRule="auto"/>
+        <w:rPr>
+          <w:rFonts w:ascii="Arial" w:eastAsia="Times New Roman" w:hAnsi="Arial" w:cs="Arial"/>
+        </w:rPr>
+      </w:pPr>
+    </w:p>
+    <w:p>
+      <w:pPr>
+        <w:spacing w:after="0" w:line="240" w:lineRule="auto"/>
+        <w:rPr>
+          <w:rFonts w:ascii="Arial" w:eastAsia="Times New Roman" w:hAnsi="Arial" w:cs="Arial"/>
+        </w:rPr>
+      </w:pPr>
+      <w:r>
+        <w:rPr>
+          <w:rFonts w:ascii="Arial" w:eastAsia="Times New Roman" w:hAnsi="Arial" w:cs="Arial"/>
+        </w:rPr>
+        <w:t xml:space="preserve">This class overrides the Actor class </w:t>
+      </w:r>
+      <w:proofErr w:type="spellStart"/>
+      <w:r>
+        <w:rPr>
+          <w:rFonts w:ascii="Arial" w:eastAsia="Times New Roman" w:hAnsi="Arial" w:cs="Arial"/>
+        </w:rPr>
+        <w:t>playTurn</w:t>
+      </w:r>
+      <w:proofErr w:type="spellEnd"/>
+      <w:r>
+        <w:rPr>
+          <w:rFonts w:ascii="Arial" w:eastAsia="Times New Roman" w:hAnsi="Arial" w:cs="Arial"/>
+        </w:rPr>
+        <w:t xml:space="preserve"> method to allow Ninja to determine whether the player is within 5 squares from them. If Ninja detected the player is within the range, it will perform move a step away action and have a probability of 0.5 to stun the player for 2 </w:t>
+      </w:r>
+      <w:proofErr w:type="spellStart"/>
+      <w:proofErr w:type="gramStart"/>
+      <w:r>
+        <w:rPr>
+          <w:rFonts w:ascii="Arial" w:eastAsia="Times New Roman" w:hAnsi="Arial" w:cs="Arial"/>
+        </w:rPr>
+        <w:t>rounds.This</w:t>
+      </w:r>
+      <w:proofErr w:type="spellEnd"/>
+      <w:proofErr w:type="gramEnd"/>
+      <w:r>
+        <w:rPr>
+          <w:rFonts w:ascii="Arial" w:eastAsia="Times New Roman" w:hAnsi="Arial" w:cs="Arial"/>
+        </w:rPr>
+        <w:t xml:space="preserve"> </w:t>
+      </w:r>
+      <w:r>
+        <w:rPr>
+          <w:rFonts w:ascii="Arial" w:eastAsia="Times New Roman" w:hAnsi="Arial" w:cs="Arial"/>
+        </w:rPr>
+        <w:t>overridden</w:t>
+      </w:r>
+      <w:r>
+        <w:rPr>
+          <w:rFonts w:ascii="Arial" w:eastAsia="Times New Roman" w:hAnsi="Arial" w:cs="Arial"/>
+        </w:rPr>
+        <w:t xml:space="preserve"> method will also keep track of player’s previous and current position to allow the stun action to be performed.</w:t>
+      </w:r>
+    </w:p>
+    <w:p>
+      <w:pPr>
+        <w:spacing w:after="0" w:line="240" w:lineRule="auto"/>
+        <w:rPr>
+          <w:rFonts w:ascii="Arial" w:eastAsia="Times New Roman" w:hAnsi="Arial" w:cs="Arial"/>
+        </w:rPr>
+      </w:pPr>
+    </w:p>
+    <w:p>
+      <w:pPr>
+        <w:spacing w:after="0" w:line="240" w:lineRule="auto"/>
+        <w:rPr>
+          <w:rFonts w:ascii="Arial" w:eastAsia="Times New Roman" w:hAnsi="Arial" w:cs="Arial"/>
+        </w:rPr>
+      </w:pPr>
+      <w:r>
+        <w:rPr>
+          <w:rFonts w:ascii="Arial" w:eastAsia="Times New Roman" w:hAnsi="Arial" w:cs="Arial"/>
+        </w:rPr>
+        <w:t xml:space="preserve">Another method of </w:t>
+      </w:r>
+      <w:proofErr w:type="spellStart"/>
+      <w:r>
+        <w:rPr>
+          <w:rFonts w:ascii="Arial" w:eastAsia="Times New Roman" w:hAnsi="Arial" w:cs="Arial"/>
+        </w:rPr>
+        <w:t>locationCoordinate</w:t>
+      </w:r>
+      <w:proofErr w:type="spellEnd"/>
+      <w:r>
+        <w:rPr>
+          <w:rFonts w:ascii="Arial" w:eastAsia="Times New Roman" w:hAnsi="Arial" w:cs="Arial"/>
+        </w:rPr>
+        <w:t xml:space="preserve"> is included to return the </w:t>
+      </w:r>
+      <w:r>
+        <w:rPr>
+          <w:rFonts w:ascii="Arial" w:eastAsia="Times New Roman" w:hAnsi="Arial" w:cs="Arial"/>
+        </w:rPr>
+        <w:t>actor location in the list format of [x-</w:t>
+      </w:r>
+      <w:proofErr w:type="spellStart"/>
+      <w:proofErr w:type="gramStart"/>
+      <w:r>
+        <w:rPr>
+          <w:rFonts w:ascii="Arial" w:eastAsia="Times New Roman" w:hAnsi="Arial" w:cs="Arial"/>
+        </w:rPr>
+        <w:t>Coordinate,y</w:t>
+      </w:r>
+      <w:proofErr w:type="spellEnd"/>
+      <w:proofErr w:type="gramEnd"/>
+      <w:r>
+        <w:rPr>
+          <w:rFonts w:ascii="Arial" w:eastAsia="Times New Roman" w:hAnsi="Arial" w:cs="Arial"/>
+        </w:rPr>
+        <w:t>-Coordinate]</w:t>
+      </w:r>
+      <w:r>
+        <w:rPr>
+          <w:rFonts w:ascii="Arial" w:eastAsia="Times New Roman" w:hAnsi="Arial" w:cs="Arial"/>
+        </w:rPr>
+        <w:t>.</w:t>
+      </w:r>
+    </w:p>
+    <w:p>
+      <w:pPr>
+        <w:spacing w:after="0" w:line="240" w:lineRule="auto"/>
+        <w:rPr>
+          <w:rFonts w:ascii="Arial" w:eastAsia="Times New Roman" w:hAnsi="Arial" w:cs="Arial"/>
+        </w:rPr>
+      </w:pPr>
+    </w:p>
+    <w:p>
+      <w:pPr>
+        <w:spacing w:after="0" w:line="240" w:lineRule="auto"/>
+        <w:rPr>
+          <w:rFonts w:ascii="Times New Roman" w:eastAsia="Times New Roman" w:hAnsi="Times New Roman" w:cs="Times New Roman"/>
+          <w:sz w:val="24"/>
+          <w:szCs w:val="24"/>
+        </w:rPr>
+      </w:pPr>
+      <w:r>
+        <w:rPr>
+          <w:rFonts w:ascii="Arial" w:eastAsia="Times New Roman" w:hAnsi="Arial" w:cs="Arial"/>
+          <w:color w:val="000000"/>
+        </w:rPr>
+        <w:lastRenderedPageBreak/>
+        <w:t>Stun method is added to allow the stun action to be performed which remove the player from the current position and add the player back to the previous position where the player was previously stunned.</w:t>
+      </w:r>
     </w:p>
     <w:p>
       <w:pPr>
@@ -2316,15 +3076,121 @@
           <w:u w:val="single"/>
         </w:rPr>
       </w:pPr>
-    </w:p>
-    <w:p>
-      <w:pPr>
-        <w:spacing w:after="0" w:line="240" w:lineRule="auto"/>
+      <w:bookmarkStart w:id="0" w:name="_GoBack"/>
+      <w:bookmarkEnd w:id="0"/>
+    </w:p>
+    <w:p>
+      <w:pPr>
+        <w:spacing w:after="0" w:line="240" w:lineRule="auto"/>
+        <w:rPr>
+          <w:rFonts w:ascii="Times New Roman" w:eastAsia="Times New Roman" w:hAnsi="Times New Roman" w:cs="Times New Roman"/>
+          <w:sz w:val="24"/>
+          <w:szCs w:val="24"/>
+        </w:rPr>
+      </w:pPr>
+      <w:r>
         <w:rPr>
           <w:rFonts w:ascii="Arial" w:eastAsia="Times New Roman" w:hAnsi="Arial" w:cs="Arial"/>
           <w:color w:val="000000"/>
           <w:u w:val="single"/>
         </w:rPr>
+        <w:t>RocketPad Class</w:t>
+      </w:r>
+    </w:p>
+    <w:p>
+      <w:pPr>
+        <w:spacing w:after="0" w:line="240" w:lineRule="auto"/>
+        <w:rPr>
+          <w:rFonts w:ascii="Times New Roman" w:eastAsia="Times New Roman" w:hAnsi="Times New Roman" w:cs="Times New Roman"/>
+          <w:sz w:val="24"/>
+          <w:szCs w:val="24"/>
+        </w:rPr>
+      </w:pPr>
+      <w:r>
+        <w:rPr>
+          <w:rFonts w:ascii="Arial" w:eastAsia="Times New Roman" w:hAnsi="Arial" w:cs="Arial"/>
+          <w:color w:val="000000"/>
+        </w:rPr>
+        <w:t>This class inherits Actor class to allow it to access the instance variable named inventory inside the Actor class.</w:t>
+      </w:r>
+      <w:r>
+        <w:rPr>
+          <w:rFonts w:ascii="Arial" w:eastAsia="Times New Roman" w:hAnsi="Arial" w:cs="Arial"/>
+          <w:color w:val="000000"/>
+        </w:rPr>
+        <w:t xml:space="preserve"> </w:t>
+      </w:r>
+      <w:r>
+        <w:rPr>
+          <w:rFonts w:ascii="Arial" w:eastAsia="Times New Roman" w:hAnsi="Arial" w:cs="Arial"/>
+          <w:color w:val="000000"/>
+        </w:rPr>
+        <w:t>Inventory is an item type list which contains the rocket object and by accessing it,</w:t>
+      </w:r>
+      <w:r>
+        <w:rPr>
+          <w:rFonts w:ascii="Arial" w:eastAsia="Times New Roman" w:hAnsi="Arial" w:cs="Arial"/>
+          <w:color w:val="000000"/>
+        </w:rPr>
+        <w:t xml:space="preserve"> </w:t>
+      </w:r>
+      <w:r>
+        <w:rPr>
+          <w:rFonts w:ascii="Arial" w:eastAsia="Times New Roman" w:hAnsi="Arial" w:cs="Arial"/>
+          <w:color w:val="000000"/>
+        </w:rPr>
+        <w:t>the number of rocket parts that the player is currently holding can be obtained for further use by the methods of RocketPad Class.</w:t>
+      </w:r>
+    </w:p>
+    <w:p>
+      <w:pPr>
+        <w:spacing w:after="0" w:line="240" w:lineRule="auto"/>
+        <w:rPr>
+          <w:rFonts w:ascii="Times New Roman" w:eastAsia="Times New Roman" w:hAnsi="Times New Roman" w:cs="Times New Roman"/>
+          <w:sz w:val="24"/>
+          <w:szCs w:val="24"/>
+        </w:rPr>
+      </w:pPr>
+    </w:p>
+    <w:p>
+      <w:pPr>
+        <w:spacing w:after="0" w:line="240" w:lineRule="auto"/>
+        <w:rPr>
+          <w:rFonts w:ascii="Arial" w:eastAsia="Times New Roman" w:hAnsi="Arial" w:cs="Arial"/>
+          <w:color w:val="000000"/>
+        </w:rPr>
+      </w:pPr>
+      <w:r>
+        <w:rPr>
+          <w:rFonts w:ascii="Arial" w:eastAsia="Times New Roman" w:hAnsi="Arial" w:cs="Arial"/>
+          <w:color w:val="000000"/>
+        </w:rPr>
+        <w:t xml:space="preserve">This class is invoked when the player is stepping on the rocket pad on the map. This class contains methods to check the number of rocket plans, rocket body and rocket engine in the inventory of player. If the number of each of the rocket part is more than or equal to </w:t>
+      </w:r>
+      <w:proofErr w:type="gramStart"/>
+      <w:r>
+        <w:rPr>
+          <w:rFonts w:ascii="Arial" w:eastAsia="Times New Roman" w:hAnsi="Arial" w:cs="Arial"/>
+          <w:color w:val="000000"/>
+        </w:rPr>
+        <w:t>1,then</w:t>
+      </w:r>
+      <w:proofErr w:type="gramEnd"/>
+      <w:r>
+        <w:rPr>
+          <w:rFonts w:ascii="Arial" w:eastAsia="Times New Roman" w:hAnsi="Arial" w:cs="Arial"/>
+          <w:color w:val="000000"/>
+        </w:rPr>
+        <w:t xml:space="preserve"> the player win the game and exits the program.  </w:t>
+      </w:r>
+    </w:p>
+    <w:p>
+      <w:pPr>
+        <w:spacing w:after="0" w:line="240" w:lineRule="auto"/>
+        <w:rPr>
+          <w:rFonts w:ascii="Arial" w:eastAsia="Times New Roman" w:hAnsi="Arial" w:cs="Arial"/>
+          <w:color w:val="000000"/>
+        </w:rPr>
       </w:pPr>
     </w:p>
     <w:p>
@@ -2336,848 +3202,14 @@
           <w:u w:val="single"/>
         </w:rPr>
       </w:pPr>
-    </w:p>
-    <w:p>
-      <w:pPr>
-        <w:spacing w:after="0" w:line="240" w:lineRule="auto"/>
+      <w:r>
         <w:rPr>
           <w:rFonts w:ascii="Arial" w:eastAsia="Times New Roman" w:hAnsi="Arial" w:cs="Arial"/>
           <w:color w:val="000000"/>
           <w:u w:val="single"/>
         </w:rPr>
-      </w:pPr>
-      <w:r>
-        <w:rPr>
-          <w:rFonts w:ascii="Arial" w:eastAsia="Times New Roman" w:hAnsi="Arial" w:cs="Arial"/>
-          <w:color w:val="000000"/>
-          <w:u w:val="single"/>
-        </w:rPr>
-        <w:t>WanderAround Class</w:t>
-      </w:r>
-    </w:p>
-    <w:p>
-      <w:pPr>
-        <w:spacing w:after="0" w:line="240" w:lineRule="auto"/>
-        <w:rPr>
-          <w:rFonts w:ascii="Times New Roman" w:eastAsia="Times New Roman" w:hAnsi="Times New Roman" w:cs="Times New Roman"/>
-          <w:sz w:val="24"/>
-          <w:szCs w:val="24"/>
-        </w:rPr>
-      </w:pPr>
-      <w:r>
-        <w:rPr>
-          <w:rFonts w:ascii="Times New Roman" w:eastAsia="Times New Roman" w:hAnsi="Times New Roman" w:cs="Times New Roman"/>
-          <w:sz w:val="24"/>
-          <w:szCs w:val="24"/>
-        </w:rPr>
-        <w:t xml:space="preserve">This class is a new behaviour that allow an actor to wander around the map for the entire game, unless overridden by another action. This class implements ActionFactory. We override the getAction method in ActionFactory and move the actor in the random valid direction by returning a new instantiated MoveActorAction with the direction. </w:t>
-      </w:r>
-    </w:p>
-    <w:p>
-      <w:pPr>
-        <w:spacing w:after="0" w:line="240" w:lineRule="auto"/>
-        <w:rPr>
-          <w:rFonts w:ascii="Times New Roman" w:eastAsia="Times New Roman" w:hAnsi="Times New Roman" w:cs="Times New Roman"/>
-          <w:sz w:val="24"/>
-          <w:szCs w:val="24"/>
-        </w:rPr>
-      </w:pPr>
-    </w:p>
-    <w:p>
-      <w:pPr>
-        <w:spacing w:after="0" w:line="240" w:lineRule="auto"/>
-        <w:rPr>
-          <w:rFonts w:ascii="Times New Roman" w:eastAsia="Times New Roman" w:hAnsi="Times New Roman" w:cs="Times New Roman"/>
-          <w:sz w:val="24"/>
-          <w:szCs w:val="24"/>
-        </w:rPr>
-      </w:pPr>
-      <w:r>
-        <w:rPr>
-          <w:rFonts w:ascii="Times New Roman" w:eastAsia="Times New Roman" w:hAnsi="Times New Roman" w:cs="Times New Roman"/>
-          <w:sz w:val="24"/>
-          <w:szCs w:val="24"/>
-        </w:rPr>
-        <w:t>The idea of algorithm to give the actor a random direction to move towards is taken from the method processActorTurn in World class. We decided to remodify this algorithm into a better one that fits the term “wander”, while having a full understand of the original one.</w:t>
-      </w:r>
-    </w:p>
-    <w:p>
-      <w:pPr>
-        <w:spacing w:after="0" w:line="240" w:lineRule="auto"/>
-        <w:rPr>
-          <w:rFonts w:ascii="Times New Roman" w:eastAsia="Times New Roman" w:hAnsi="Times New Roman" w:cs="Times New Roman"/>
-          <w:sz w:val="24"/>
-          <w:szCs w:val="24"/>
-        </w:rPr>
-      </w:pPr>
-    </w:p>
-    <w:p>
-      <w:pPr>
-        <w:spacing w:after="0" w:line="240" w:lineRule="auto"/>
-        <w:rPr>
-          <w:rFonts w:ascii="Times New Roman" w:eastAsia="Times New Roman" w:hAnsi="Times New Roman" w:cs="Times New Roman"/>
-          <w:sz w:val="24"/>
-          <w:szCs w:val="24"/>
-        </w:rPr>
-      </w:pPr>
-    </w:p>
-    <w:p>
-      <w:pPr>
-        <w:spacing w:after="0" w:line="240" w:lineRule="auto"/>
-        <w:rPr>
-          <w:rFonts w:ascii="Times New Roman" w:eastAsia="Times New Roman" w:hAnsi="Times New Roman" w:cs="Times New Roman"/>
-          <w:sz w:val="24"/>
-          <w:szCs w:val="24"/>
-        </w:rPr>
-      </w:pPr>
-      <w:r>
-        <w:rPr>
-          <w:rFonts w:ascii="Arial" w:eastAsia="Times New Roman" w:hAnsi="Arial" w:cs="Arial"/>
-          <w:color w:val="000000"/>
-          <w:u w:val="single"/>
-        </w:rPr>
-        <w:t>Q Class</w:t>
-      </w:r>
-    </w:p>
-    <w:p>
-      <w:pPr>
-        <w:spacing w:after="0" w:line="240" w:lineRule="auto"/>
-        <w:rPr>
-          <w:rFonts w:ascii="Times New Roman" w:eastAsia="Times New Roman" w:hAnsi="Times New Roman" w:cs="Times New Roman"/>
-          <w:sz w:val="24"/>
-          <w:szCs w:val="24"/>
-        </w:rPr>
-      </w:pPr>
-      <w:r>
-        <w:rPr>
-          <w:rFonts w:ascii="Arial" w:eastAsia="Times New Roman" w:hAnsi="Arial" w:cs="Arial"/>
-          <w:color w:val="000000"/>
-        </w:rPr>
-        <w:t xml:space="preserve">This class </w:t>
-      </w:r>
-      <w:r>
-        <w:rPr>
-          <w:rFonts w:ascii="Arial" w:eastAsia="Times New Roman" w:hAnsi="Arial" w:cs="Arial"/>
-          <w:color w:val="000000"/>
-        </w:rPr>
-        <w:t xml:space="preserve">represent one of the NPC in this class called Q. This class </w:t>
-      </w:r>
-      <w:r>
-        <w:rPr>
-          <w:rFonts w:ascii="Arial" w:eastAsia="Times New Roman" w:hAnsi="Arial" w:cs="Arial"/>
-          <w:color w:val="000000"/>
-        </w:rPr>
-        <w:t>inherits Actor class.</w:t>
-      </w:r>
-    </w:p>
-    <w:p>
-      <w:pPr>
-        <w:spacing w:after="0" w:line="240" w:lineRule="auto"/>
-        <w:rPr>
-          <w:rFonts w:ascii="Times New Roman" w:eastAsia="Times New Roman" w:hAnsi="Times New Roman" w:cs="Times New Roman"/>
-          <w:sz w:val="24"/>
-          <w:szCs w:val="24"/>
-        </w:rPr>
-      </w:pPr>
-      <w:r>
-        <w:rPr>
-          <w:rFonts w:ascii="Arial" w:eastAsia="Times New Roman" w:hAnsi="Arial" w:cs="Arial"/>
-          <w:color w:val="000000"/>
-        </w:rPr>
-        <w:t>The method</w:t>
-      </w:r>
-      <w:r>
-        <w:rPr>
-          <w:rFonts w:ascii="Arial" w:eastAsia="Times New Roman" w:hAnsi="Arial" w:cs="Arial"/>
-          <w:color w:val="000000"/>
-        </w:rPr>
-        <w:t xml:space="preserve"> and constructor</w:t>
-      </w:r>
-      <w:r>
-        <w:rPr>
-          <w:rFonts w:ascii="Arial" w:eastAsia="Times New Roman" w:hAnsi="Arial" w:cs="Arial"/>
-          <w:color w:val="000000"/>
-        </w:rPr>
-        <w:t xml:space="preserve"> of Actor will be reused to set the name,</w:t>
-      </w:r>
-      <w:r>
-        <w:rPr>
-          <w:rFonts w:ascii="Arial" w:eastAsia="Times New Roman" w:hAnsi="Arial" w:cs="Arial"/>
-          <w:color w:val="000000"/>
-        </w:rPr>
-        <w:t xml:space="preserve"> </w:t>
-      </w:r>
-      <w:r>
-        <w:rPr>
-          <w:rFonts w:ascii="Arial" w:eastAsia="Times New Roman" w:hAnsi="Arial" w:cs="Arial"/>
-          <w:color w:val="000000"/>
-        </w:rPr>
-        <w:t>symbol displayed on the map,</w:t>
-      </w:r>
-      <w:r>
-        <w:rPr>
-          <w:rFonts w:ascii="Arial" w:eastAsia="Times New Roman" w:hAnsi="Arial" w:cs="Arial"/>
-          <w:color w:val="000000"/>
-        </w:rPr>
-        <w:t xml:space="preserve"> </w:t>
-      </w:r>
-      <w:r>
-        <w:rPr>
-          <w:rFonts w:ascii="Arial" w:eastAsia="Times New Roman" w:hAnsi="Arial" w:cs="Arial"/>
-          <w:color w:val="000000"/>
-        </w:rPr>
-        <w:t>priority,</w:t>
-      </w:r>
-      <w:r>
-        <w:rPr>
-          <w:rFonts w:ascii="Arial" w:eastAsia="Times New Roman" w:hAnsi="Arial" w:cs="Arial"/>
-          <w:color w:val="000000"/>
-        </w:rPr>
-        <w:t xml:space="preserve"> </w:t>
-      </w:r>
-      <w:r>
-        <w:rPr>
-          <w:rFonts w:ascii="Arial" w:eastAsia="Times New Roman" w:hAnsi="Arial" w:cs="Arial"/>
-          <w:color w:val="000000"/>
-        </w:rPr>
-        <w:t>hit point and maximum hit point of Q.</w:t>
-      </w:r>
-    </w:p>
-    <w:p>
-      <w:pPr>
-        <w:spacing w:after="0" w:line="240" w:lineRule="auto"/>
-        <w:rPr>
-          <w:rFonts w:ascii="Times New Roman" w:eastAsia="Times New Roman" w:hAnsi="Times New Roman" w:cs="Times New Roman"/>
-          <w:sz w:val="24"/>
-          <w:szCs w:val="24"/>
-        </w:rPr>
-      </w:pPr>
-    </w:p>
-    <w:p>
-      <w:pPr>
-        <w:spacing w:after="0" w:line="240" w:lineRule="auto"/>
-        <w:rPr>
-          <w:rFonts w:ascii="Arial" w:eastAsia="Times New Roman" w:hAnsi="Arial" w:cs="Arial"/>
-          <w:color w:val="000000"/>
-        </w:rPr>
-      </w:pPr>
-      <w:r>
-        <w:rPr>
-          <w:rFonts w:ascii="Arial" w:eastAsia="Times New Roman" w:hAnsi="Arial" w:cs="Arial"/>
-          <w:color w:val="000000"/>
-        </w:rPr>
-        <w:t>We added a WanderAround behaviour to Q because it moves randomly on the map.</w:t>
-      </w:r>
-    </w:p>
-    <w:p>
-      <w:pPr>
-        <w:spacing w:after="0" w:line="240" w:lineRule="auto"/>
-        <w:rPr>
-          <w:rFonts w:ascii="Arial" w:eastAsia="Times New Roman" w:hAnsi="Arial" w:cs="Arial"/>
-          <w:color w:val="000000"/>
-        </w:rPr>
-      </w:pPr>
-    </w:p>
-    <w:p>
-      <w:pPr>
-        <w:spacing w:after="0" w:line="240" w:lineRule="auto"/>
-        <w:rPr>
-          <w:rFonts w:ascii="Arial" w:eastAsia="Times New Roman" w:hAnsi="Arial" w:cs="Arial"/>
-          <w:color w:val="000000"/>
-        </w:rPr>
-      </w:pPr>
-      <w:r>
-        <w:rPr>
-          <w:rFonts w:ascii="Arial" w:eastAsia="Times New Roman" w:hAnsi="Arial" w:cs="Arial"/>
-          <w:color w:val="000000"/>
-        </w:rPr>
-        <w:t>The method playTurn is the same as the one given in Grunt originally because we intended Q to WanderAround throughout the entire game</w:t>
-      </w:r>
-      <w:r>
-        <w:rPr>
-          <w:rFonts w:ascii="Arial" w:eastAsia="Times New Roman" w:hAnsi="Arial" w:cs="Arial"/>
-          <w:color w:val="000000"/>
-        </w:rPr>
-        <w:t xml:space="preserve">. Thus overriding actions such as </w:t>
-      </w:r>
-      <w:r>
-        <w:rPr>
-          <w:rFonts w:ascii="Arial" w:eastAsia="Times New Roman" w:hAnsi="Arial" w:cs="Arial"/>
-          <w:color w:val="000000"/>
-        </w:rPr>
-        <w:t>SkipTurnAction</w:t>
-      </w:r>
-      <w:r>
-        <w:rPr>
-          <w:rFonts w:ascii="Arial" w:eastAsia="Times New Roman" w:hAnsi="Arial" w:cs="Arial"/>
-          <w:color w:val="000000"/>
-        </w:rPr>
-        <w:t xml:space="preserve">, </w:t>
-      </w:r>
-      <w:r>
-        <w:rPr>
-          <w:rFonts w:ascii="Arial" w:eastAsia="Times New Roman" w:hAnsi="Arial" w:cs="Arial"/>
-          <w:color w:val="000000"/>
-        </w:rPr>
-        <w:t>DropItemAction</w:t>
-      </w:r>
-      <w:r>
-        <w:rPr>
-          <w:rFonts w:ascii="Arial" w:eastAsia="Times New Roman" w:hAnsi="Arial" w:cs="Arial"/>
-          <w:color w:val="000000"/>
-        </w:rPr>
-        <w:t xml:space="preserve"> and AttackAction. </w:t>
-      </w:r>
-    </w:p>
-    <w:p>
-      <w:pPr>
-        <w:spacing w:after="0" w:line="240" w:lineRule="auto"/>
-        <w:rPr>
-          <w:rFonts w:ascii="Arial" w:eastAsia="Times New Roman" w:hAnsi="Arial" w:cs="Arial"/>
-          <w:color w:val="000000"/>
-        </w:rPr>
-      </w:pPr>
-    </w:p>
-    <w:p>
-      <w:pPr>
-        <w:spacing w:after="0" w:line="240" w:lineRule="auto"/>
-        <w:rPr>
-          <w:rFonts w:ascii="Arial" w:eastAsia="Times New Roman" w:hAnsi="Arial" w:cs="Arial"/>
-          <w:color w:val="000000"/>
-        </w:rPr>
-      </w:pPr>
-      <w:r>
-        <w:rPr>
-          <w:rFonts w:ascii="Arial" w:eastAsia="Times New Roman" w:hAnsi="Arial" w:cs="Arial"/>
-          <w:color w:val="000000"/>
-        </w:rPr>
-        <w:t xml:space="preserve">The method checkItemList checks if the item list of player </w:t>
-      </w:r>
-      <w:r>
-        <w:rPr>
-          <w:rFonts w:ascii="Arial" w:eastAsia="Times New Roman" w:hAnsi="Arial" w:cs="Arial"/>
-          <w:color w:val="000000"/>
-        </w:rPr>
-        <w:t>contains rocket plans and return a Boolean value.</w:t>
-      </w:r>
-    </w:p>
-    <w:p>
-      <w:pPr>
-        <w:spacing w:after="0" w:line="240" w:lineRule="auto"/>
-        <w:rPr>
-          <w:rFonts w:ascii="Arial" w:eastAsia="Times New Roman" w:hAnsi="Arial" w:cs="Arial"/>
-          <w:color w:val="000000"/>
-        </w:rPr>
-      </w:pPr>
-    </w:p>
-    <w:p>
-      <w:pPr>
-        <w:spacing w:after="0" w:line="240" w:lineRule="auto"/>
-        <w:rPr>
-          <w:rFonts w:ascii="Arial" w:eastAsia="Times New Roman" w:hAnsi="Arial" w:cs="Arial"/>
-          <w:color w:val="000000"/>
-        </w:rPr>
-      </w:pPr>
-      <w:r>
-        <w:rPr>
-          <w:rFonts w:ascii="Arial" w:eastAsia="Times New Roman" w:hAnsi="Arial" w:cs="Arial"/>
-          <w:color w:val="000000"/>
-        </w:rPr>
-        <w:t>A method getAllowableAction that overrides the method in Actor Class is added. The purpose of this method is to add two new actions to player, which is Talk and Give plans</w:t>
-      </w:r>
-      <w:r>
-        <w:rPr>
-          <w:rFonts w:ascii="Arial" w:eastAsia="Times New Roman" w:hAnsi="Arial" w:cs="Arial"/>
-          <w:color w:val="000000"/>
-        </w:rPr>
-        <w:t>.</w:t>
-      </w:r>
-      <w:r>
-        <w:rPr>
-          <w:rFonts w:ascii="Arial" w:eastAsia="Times New Roman" w:hAnsi="Arial" w:cs="Arial"/>
-          <w:color w:val="000000"/>
-        </w:rPr>
-        <w:t xml:space="preserve"> </w:t>
-      </w:r>
-      <w:r>
-        <w:rPr>
-          <w:rFonts w:ascii="Arial" w:eastAsia="Times New Roman" w:hAnsi="Arial" w:cs="Arial"/>
-          <w:color w:val="000000"/>
-        </w:rPr>
-        <w:t>This method only add the Talk action if player does not possess any rocket plans, but if player does possess rocket plans, both action will be added to the allowable action of player.</w:t>
-      </w:r>
-    </w:p>
-    <w:p>
-      <w:pPr>
-        <w:spacing w:after="0" w:line="240" w:lineRule="auto"/>
-        <w:rPr>
-          <w:rFonts w:ascii="Arial" w:eastAsia="Times New Roman" w:hAnsi="Arial" w:cs="Arial"/>
-          <w:color w:val="000000"/>
-        </w:rPr>
-      </w:pPr>
-    </w:p>
-    <w:p>
-      <w:pPr>
-        <w:spacing w:after="0" w:line="240" w:lineRule="auto"/>
-        <w:rPr>
-          <w:rFonts w:ascii="Times New Roman" w:eastAsia="Times New Roman" w:hAnsi="Times New Roman" w:cs="Times New Roman"/>
-          <w:sz w:val="24"/>
-          <w:szCs w:val="24"/>
-        </w:rPr>
-      </w:pPr>
-    </w:p>
-    <w:p>
-      <w:pPr>
-        <w:spacing w:after="0" w:line="240" w:lineRule="auto"/>
-        <w:rPr>
-          <w:rFonts w:ascii="Times New Roman" w:eastAsia="Times New Roman" w:hAnsi="Times New Roman" w:cs="Times New Roman"/>
-          <w:sz w:val="24"/>
-          <w:szCs w:val="24"/>
-        </w:rPr>
-      </w:pPr>
-    </w:p>
-    <w:p>
-      <w:pPr>
-        <w:spacing w:after="0" w:line="240" w:lineRule="auto"/>
-        <w:rPr>
-          <w:rFonts w:ascii="Times New Roman" w:eastAsia="Times New Roman" w:hAnsi="Times New Roman" w:cs="Times New Roman"/>
-          <w:sz w:val="24"/>
-          <w:szCs w:val="24"/>
-        </w:rPr>
-      </w:pPr>
-      <w:r>
-        <w:rPr>
-          <w:rFonts w:ascii="Arial" w:eastAsia="Times New Roman" w:hAnsi="Arial" w:cs="Arial"/>
-          <w:color w:val="000000"/>
-          <w:u w:val="single"/>
-        </w:rPr>
-        <w:t xml:space="preserve">Ninja Class </w:t>
-      </w:r>
-    </w:p>
-    <w:p>
-      <w:pPr>
-        <w:spacing w:after="0" w:line="240" w:lineRule="auto"/>
-        <w:rPr>
-          <w:rFonts w:ascii="Times New Roman" w:eastAsia="Times New Roman" w:hAnsi="Times New Roman" w:cs="Times New Roman"/>
-          <w:sz w:val="24"/>
-          <w:szCs w:val="24"/>
-        </w:rPr>
-      </w:pPr>
-      <w:r>
-        <w:rPr>
-          <w:rFonts w:ascii="Arial" w:eastAsia="Times New Roman" w:hAnsi="Arial" w:cs="Arial"/>
-          <w:color w:val="000000"/>
-        </w:rPr>
-        <w:t>This class inherits Actor class instead of inheriting any of the other enemy classes because it has a unique behaviour.</w:t>
-      </w:r>
-    </w:p>
-    <w:p>
-      <w:pPr>
-        <w:spacing w:after="0" w:line="240" w:lineRule="auto"/>
-        <w:rPr>
-          <w:rFonts w:ascii="Times New Roman" w:eastAsia="Times New Roman" w:hAnsi="Times New Roman" w:cs="Times New Roman"/>
-          <w:sz w:val="24"/>
-          <w:szCs w:val="24"/>
-        </w:rPr>
-      </w:pPr>
-    </w:p>
-    <w:p>
-      <w:pPr>
-        <w:spacing w:after="0" w:line="240" w:lineRule="auto"/>
-        <w:rPr>
-          <w:rFonts w:ascii="Times New Roman" w:eastAsia="Times New Roman" w:hAnsi="Times New Roman" w:cs="Times New Roman"/>
-          <w:sz w:val="24"/>
-          <w:szCs w:val="24"/>
-        </w:rPr>
-      </w:pPr>
-      <w:r>
-        <w:rPr>
-          <w:rFonts w:ascii="Arial" w:eastAsia="Times New Roman" w:hAnsi="Arial" w:cs="Arial"/>
-          <w:color w:val="000000"/>
-        </w:rPr>
-        <w:t>The method of Actor will be reused to set the name,</w:t>
-      </w:r>
-      <w:r>
-        <w:rPr>
-          <w:rFonts w:ascii="Arial" w:eastAsia="Times New Roman" w:hAnsi="Arial" w:cs="Arial"/>
-          <w:color w:val="000000"/>
-        </w:rPr>
-        <w:t xml:space="preserve"> </w:t>
-      </w:r>
-      <w:r>
-        <w:rPr>
-          <w:rFonts w:ascii="Arial" w:eastAsia="Times New Roman" w:hAnsi="Arial" w:cs="Arial"/>
-          <w:color w:val="000000"/>
-        </w:rPr>
-        <w:t>symbol displayed on the map,</w:t>
-      </w:r>
-      <w:r>
-        <w:rPr>
-          <w:rFonts w:ascii="Arial" w:eastAsia="Times New Roman" w:hAnsi="Arial" w:cs="Arial"/>
-          <w:color w:val="000000"/>
-        </w:rPr>
-        <w:t xml:space="preserve"> </w:t>
-      </w:r>
-      <w:r>
-        <w:rPr>
-          <w:rFonts w:ascii="Arial" w:eastAsia="Times New Roman" w:hAnsi="Arial" w:cs="Arial"/>
-          <w:color w:val="000000"/>
-        </w:rPr>
-        <w:t>priority,</w:t>
-      </w:r>
-      <w:r>
-        <w:rPr>
-          <w:rFonts w:ascii="Arial" w:eastAsia="Times New Roman" w:hAnsi="Arial" w:cs="Arial"/>
-          <w:color w:val="000000"/>
-        </w:rPr>
-        <w:t xml:space="preserve"> </w:t>
-      </w:r>
-      <w:r>
-        <w:rPr>
-          <w:rFonts w:ascii="Arial" w:eastAsia="Times New Roman" w:hAnsi="Arial" w:cs="Arial"/>
-          <w:color w:val="000000"/>
-        </w:rPr>
-        <w:t>hit point and maximum hit point of Ninja.</w:t>
-      </w:r>
-    </w:p>
-    <w:p>
-      <w:pPr>
-        <w:spacing w:after="0" w:line="240" w:lineRule="auto"/>
-        <w:rPr>
-          <w:rFonts w:ascii="Times New Roman" w:eastAsia="Times New Roman" w:hAnsi="Times New Roman" w:cs="Times New Roman"/>
-          <w:sz w:val="24"/>
-          <w:szCs w:val="24"/>
-        </w:rPr>
-      </w:pPr>
-    </w:p>
-    <w:p>
-      <w:pPr>
-        <w:spacing w:after="0" w:line="240" w:lineRule="auto"/>
-        <w:rPr>
-          <w:rFonts w:ascii="Times New Roman" w:eastAsia="Times New Roman" w:hAnsi="Times New Roman" w:cs="Times New Roman"/>
-          <w:sz w:val="24"/>
-          <w:szCs w:val="24"/>
-        </w:rPr>
-      </w:pPr>
-      <w:r>
-        <w:rPr>
-          <w:rFonts w:ascii="Arial" w:eastAsia="Times New Roman" w:hAnsi="Arial" w:cs="Arial"/>
-          <w:color w:val="000000"/>
-        </w:rPr>
-        <w:t>This class contains a method which will determine whether player is within 5 squares from them.</w:t>
-      </w:r>
-      <w:r>
-        <w:rPr>
-          <w:rFonts w:ascii="Arial" w:eastAsia="Times New Roman" w:hAnsi="Arial" w:cs="Arial"/>
-          <w:color w:val="000000"/>
-        </w:rPr>
-        <w:t xml:space="preserve"> </w:t>
-      </w:r>
-      <w:r>
-        <w:rPr>
-          <w:rFonts w:ascii="Arial" w:eastAsia="Times New Roman" w:hAnsi="Arial" w:cs="Arial"/>
-          <w:color w:val="000000"/>
-        </w:rPr>
-        <w:t xml:space="preserve">It will return a </w:t>
-      </w:r>
-      <w:r>
-        <w:rPr>
-          <w:rFonts w:ascii="Arial" w:eastAsia="Times New Roman" w:hAnsi="Arial" w:cs="Arial"/>
-          <w:color w:val="000000"/>
-        </w:rPr>
-        <w:t>B</w:t>
-      </w:r>
-      <w:r>
-        <w:rPr>
-          <w:rFonts w:ascii="Arial" w:eastAsia="Times New Roman" w:hAnsi="Arial" w:cs="Arial"/>
-          <w:color w:val="000000"/>
-        </w:rPr>
-        <w:t>oolean value of True if it is,</w:t>
-      </w:r>
-      <w:r>
-        <w:rPr>
-          <w:rFonts w:ascii="Arial" w:eastAsia="Times New Roman" w:hAnsi="Arial" w:cs="Arial"/>
-          <w:color w:val="000000"/>
-        </w:rPr>
-        <w:t xml:space="preserve"> </w:t>
-      </w:r>
-      <w:r>
-        <w:rPr>
-          <w:rFonts w:ascii="Arial" w:eastAsia="Times New Roman" w:hAnsi="Arial" w:cs="Arial"/>
-          <w:color w:val="000000"/>
-        </w:rPr>
-        <w:t>else returning False.</w:t>
-      </w:r>
-      <w:r>
-        <w:rPr>
-          <w:rFonts w:ascii="Arial" w:eastAsia="Times New Roman" w:hAnsi="Arial" w:cs="Arial"/>
-          <w:color w:val="000000"/>
-        </w:rPr>
-        <w:t xml:space="preserve"> </w:t>
-      </w:r>
-      <w:r>
-        <w:rPr>
-          <w:rFonts w:ascii="Arial" w:eastAsia="Times New Roman" w:hAnsi="Arial" w:cs="Arial"/>
-          <w:color w:val="000000"/>
-        </w:rPr>
-        <w:t xml:space="preserve">If it return </w:t>
-      </w:r>
-      <w:r>
-        <w:rPr>
-          <w:rFonts w:ascii="Arial" w:eastAsia="Times New Roman" w:hAnsi="Arial" w:cs="Arial"/>
-          <w:color w:val="000000"/>
-        </w:rPr>
-        <w:t>t</w:t>
-      </w:r>
-      <w:r>
-        <w:rPr>
-          <w:rFonts w:ascii="Arial" w:eastAsia="Times New Roman" w:hAnsi="Arial" w:cs="Arial"/>
-          <w:color w:val="000000"/>
-        </w:rPr>
-        <w:t>rue,</w:t>
-      </w:r>
-      <w:r>
-        <w:rPr>
-          <w:rFonts w:ascii="Arial" w:eastAsia="Times New Roman" w:hAnsi="Arial" w:cs="Arial"/>
-          <w:color w:val="000000"/>
-        </w:rPr>
-        <w:t xml:space="preserve"> </w:t>
-      </w:r>
-      <w:r>
-        <w:rPr>
-          <w:rFonts w:ascii="Arial" w:eastAsia="Times New Roman" w:hAnsi="Arial" w:cs="Arial"/>
-          <w:color w:val="000000"/>
-        </w:rPr>
-        <w:t>I</w:t>
-      </w:r>
-      <w:r>
-        <w:rPr>
-          <w:rFonts w:ascii="Arial" w:eastAsia="Times New Roman" w:hAnsi="Arial" w:cs="Arial"/>
-          <w:color w:val="000000"/>
-        </w:rPr>
-        <w:t>t will move one space away from the player followed by invoking the Stunt class which contains the method to check this player condition.</w:t>
-      </w:r>
-      <w:r>
-        <w:rPr>
-          <w:rFonts w:ascii="Arial" w:eastAsia="Times New Roman" w:hAnsi="Arial" w:cs="Arial"/>
-          <w:color w:val="000000"/>
-        </w:rPr>
-        <w:t xml:space="preserve"> </w:t>
-      </w:r>
-      <w:r>
-        <w:rPr>
-          <w:rFonts w:ascii="Arial" w:eastAsia="Times New Roman" w:hAnsi="Arial" w:cs="Arial"/>
-          <w:color w:val="000000"/>
-        </w:rPr>
-        <w:t>If the player is not stunned,</w:t>
-      </w:r>
-      <w:r>
-        <w:rPr>
-          <w:rFonts w:ascii="Arial" w:eastAsia="Times New Roman" w:hAnsi="Arial" w:cs="Arial"/>
-          <w:color w:val="000000"/>
-        </w:rPr>
-        <w:t xml:space="preserve"> </w:t>
-      </w:r>
-      <w:r>
-        <w:rPr>
-          <w:rFonts w:ascii="Arial" w:eastAsia="Times New Roman" w:hAnsi="Arial" w:cs="Arial"/>
-          <w:color w:val="000000"/>
-        </w:rPr>
-        <w:t>the player will be stunned for two turn,</w:t>
-      </w:r>
-      <w:r>
-        <w:rPr>
-          <w:rFonts w:ascii="Arial" w:eastAsia="Times New Roman" w:hAnsi="Arial" w:cs="Arial"/>
-          <w:color w:val="000000"/>
-        </w:rPr>
-        <w:t xml:space="preserve"> </w:t>
-      </w:r>
-      <w:r>
-        <w:rPr>
-          <w:rFonts w:ascii="Arial" w:eastAsia="Times New Roman" w:hAnsi="Arial" w:cs="Arial"/>
-          <w:color w:val="000000"/>
-        </w:rPr>
-        <w:t>otherwise no stunt action will be performed.</w:t>
-      </w:r>
-    </w:p>
-    <w:p>
-      <w:pPr>
-        <w:spacing w:after="0" w:line="240" w:lineRule="auto"/>
-        <w:rPr>
-          <w:rFonts w:ascii="Times New Roman" w:eastAsia="Times New Roman" w:hAnsi="Times New Roman" w:cs="Times New Roman"/>
-          <w:sz w:val="24"/>
-          <w:szCs w:val="24"/>
-        </w:rPr>
-      </w:pPr>
-    </w:p>
-    <w:p>
-      <w:pPr>
-        <w:spacing w:after="240" w:line="240" w:lineRule="auto"/>
-        <w:rPr>
-          <w:rFonts w:ascii="Times New Roman" w:eastAsia="Times New Roman" w:hAnsi="Times New Roman" w:cs="Times New Roman"/>
-          <w:sz w:val="24"/>
-          <w:szCs w:val="24"/>
-        </w:rPr>
-      </w:pPr>
-    </w:p>
-    <w:p>
-      <w:pPr>
-        <w:spacing w:after="0" w:line="240" w:lineRule="auto"/>
-        <w:rPr>
-          <w:rFonts w:ascii="Times New Roman" w:eastAsia="Times New Roman" w:hAnsi="Times New Roman" w:cs="Times New Roman"/>
-          <w:sz w:val="24"/>
-          <w:szCs w:val="24"/>
-        </w:rPr>
-      </w:pPr>
-    </w:p>
-    <w:p>
-      <w:pPr>
-        <w:spacing w:after="0" w:line="240" w:lineRule="auto"/>
-        <w:rPr>
-          <w:rFonts w:ascii="Arial" w:eastAsia="Times New Roman" w:hAnsi="Arial" w:cs="Arial"/>
-          <w:color w:val="000000"/>
-          <w:u w:val="single"/>
-        </w:rPr>
-      </w:pPr>
-    </w:p>
-    <w:p>
-      <w:pPr>
-        <w:spacing w:after="0" w:line="240" w:lineRule="auto"/>
-        <w:rPr>
-          <w:rFonts w:ascii="Arial" w:eastAsia="Times New Roman" w:hAnsi="Arial" w:cs="Arial"/>
-          <w:color w:val="000000"/>
-          <w:u w:val="single"/>
-        </w:rPr>
-      </w:pPr>
-    </w:p>
-    <w:p>
-      <w:pPr>
-        <w:spacing w:after="0" w:line="240" w:lineRule="auto"/>
-        <w:rPr>
-          <w:rFonts w:ascii="Arial" w:eastAsia="Times New Roman" w:hAnsi="Arial" w:cs="Arial"/>
-          <w:color w:val="000000"/>
-          <w:u w:val="single"/>
-        </w:rPr>
-      </w:pPr>
-    </w:p>
-    <w:p>
-      <w:pPr>
-        <w:spacing w:after="0" w:line="240" w:lineRule="auto"/>
-        <w:rPr>
-          <w:rFonts w:ascii="Times New Roman" w:eastAsia="Times New Roman" w:hAnsi="Times New Roman" w:cs="Times New Roman"/>
-          <w:sz w:val="24"/>
-          <w:szCs w:val="24"/>
-        </w:rPr>
-      </w:pPr>
-      <w:r>
-        <w:rPr>
-          <w:rFonts w:ascii="Arial" w:eastAsia="Times New Roman" w:hAnsi="Arial" w:cs="Arial"/>
-          <w:color w:val="000000"/>
-          <w:u w:val="single"/>
-        </w:rPr>
-        <w:lastRenderedPageBreak/>
-        <w:t>RocketPad Class</w:t>
-      </w:r>
-    </w:p>
-    <w:p>
-      <w:pPr>
-        <w:spacing w:after="0" w:line="240" w:lineRule="auto"/>
-        <w:rPr>
-          <w:rFonts w:ascii="Times New Roman" w:eastAsia="Times New Roman" w:hAnsi="Times New Roman" w:cs="Times New Roman"/>
-          <w:sz w:val="24"/>
-          <w:szCs w:val="24"/>
-        </w:rPr>
-      </w:pPr>
-      <w:r>
-        <w:rPr>
-          <w:rFonts w:ascii="Arial" w:eastAsia="Times New Roman" w:hAnsi="Arial" w:cs="Arial"/>
-          <w:color w:val="000000"/>
-        </w:rPr>
-        <w:t>This class inherits Actor class to allow it to access the instance variable named inventory inside the Actor class.</w:t>
-      </w:r>
-      <w:r>
-        <w:rPr>
-          <w:rFonts w:ascii="Arial" w:eastAsia="Times New Roman" w:hAnsi="Arial" w:cs="Arial"/>
-          <w:color w:val="000000"/>
-        </w:rPr>
-        <w:t xml:space="preserve"> </w:t>
-      </w:r>
-      <w:r>
-        <w:rPr>
-          <w:rFonts w:ascii="Arial" w:eastAsia="Times New Roman" w:hAnsi="Arial" w:cs="Arial"/>
-          <w:color w:val="000000"/>
-        </w:rPr>
-        <w:t>Inventory is an item type list which contains the rocket object and by accessing it,</w:t>
-      </w:r>
-      <w:r>
-        <w:rPr>
-          <w:rFonts w:ascii="Arial" w:eastAsia="Times New Roman" w:hAnsi="Arial" w:cs="Arial"/>
-          <w:color w:val="000000"/>
-        </w:rPr>
-        <w:t xml:space="preserve"> </w:t>
-      </w:r>
-      <w:r>
-        <w:rPr>
-          <w:rFonts w:ascii="Arial" w:eastAsia="Times New Roman" w:hAnsi="Arial" w:cs="Arial"/>
-          <w:color w:val="000000"/>
-        </w:rPr>
-        <w:t>the number of rocket parts that the player is currently holding can be obtained for further use by the methods of RocketPad Class.</w:t>
-      </w:r>
-    </w:p>
-    <w:p>
-      <w:pPr>
-        <w:spacing w:after="0" w:line="240" w:lineRule="auto"/>
-        <w:rPr>
-          <w:rFonts w:ascii="Times New Roman" w:eastAsia="Times New Roman" w:hAnsi="Times New Roman" w:cs="Times New Roman"/>
-          <w:sz w:val="24"/>
-          <w:szCs w:val="24"/>
-        </w:rPr>
-      </w:pPr>
-    </w:p>
-    <w:p>
-      <w:pPr>
-        <w:spacing w:after="0" w:line="240" w:lineRule="auto"/>
-        <w:rPr>
-          <w:rFonts w:ascii="Arial" w:eastAsia="Times New Roman" w:hAnsi="Arial" w:cs="Arial"/>
-          <w:color w:val="000000"/>
-        </w:rPr>
-      </w:pPr>
-      <w:r>
-        <w:rPr>
-          <w:rFonts w:ascii="Arial" w:eastAsia="Times New Roman" w:hAnsi="Arial" w:cs="Arial"/>
-          <w:color w:val="000000"/>
-        </w:rPr>
-        <w:t>This class is invoked when the player is stepping on the rocket pad on the map. This class contains methods to check the number of rocket plans, rocket body and rocket engine in the inventory of player. If the number of each of the rocket part is more than or equal to 1,then the player win the game and exits the program.  </w:t>
-      </w:r>
-    </w:p>
-    <w:p>
-      <w:pPr>
-        <w:spacing w:after="0" w:line="240" w:lineRule="auto"/>
-        <w:rPr>
-          <w:rFonts w:ascii="Arial" w:eastAsia="Times New Roman" w:hAnsi="Arial" w:cs="Arial"/>
-          <w:color w:val="000000"/>
-        </w:rPr>
-      </w:pPr>
-    </w:p>
-    <w:p>
-      <w:pPr>
-        <w:spacing w:after="0" w:line="240" w:lineRule="auto"/>
-        <w:rPr>
-          <w:rFonts w:ascii="Arial" w:eastAsia="Times New Roman" w:hAnsi="Arial" w:cs="Arial"/>
-          <w:color w:val="000000"/>
-          <w:u w:val="single"/>
-        </w:rPr>
-      </w:pPr>
-      <w:bookmarkStart w:id="0" w:name="_GoBack"/>
-      <w:r>
-        <w:rPr>
-          <w:rFonts w:ascii="Arial" w:eastAsia="Times New Roman" w:hAnsi="Arial" w:cs="Arial"/>
-          <w:color w:val="000000"/>
-          <w:u w:val="single"/>
-        </w:rPr>
         <w:t>BuilRocket Class</w:t>
       </w:r>
-      <w:bookmarkEnd w:id="0"/>
     </w:p>
     <w:sectPr>
       <w:pgSz w:w="11906" w:h="16838"/>
@@ -3312,6 +3344,7 @@
     <w:lsdException w:name="HTML Sample" w:semiHidden="1" w:unhideWhenUsed="1"/>
     <w:lsdException w:name="HTML Typewriter" w:semiHidden="1" w:unhideWhenUsed="1"/>
     <w:lsdException w:name="HTML Variable" w:semiHidden="1" w:unhideWhenUsed="1"/>
+    <w:lsdException w:name="Normal Table" w:semiHidden="1" w:unhideWhenUsed="1"/>
     <w:lsdException w:name="annotation subject" w:semiHidden="1" w:unhideWhenUsed="1"/>
     <w:lsdException w:name="No List" w:semiHidden="1" w:unhideWhenUsed="1"/>
     <w:lsdException w:name="Outline List 1" w:semiHidden="1" w:unhideWhenUsed="1"/>
@@ -3358,8 +3391,10 @@
     <w:lsdException w:name="Table Subtle 2" w:semiHidden="1" w:unhideWhenUsed="1"/>
     <w:lsdException w:name="Table Web 1" w:semiHidden="1" w:unhideWhenUsed="1"/>
     <w:lsdException w:name="Table Web 2" w:semiHidden="1" w:unhideWhenUsed="1"/>
+    <w:lsdException w:name="Table Web 3" w:semiHidden="1" w:unhideWhenUsed="1"/>
     <w:lsdException w:name="Balloon Text" w:semiHidden="1" w:unhideWhenUsed="1"/>
     <w:lsdException w:name="Table Grid" w:uiPriority="39"/>
+    <w:lsdException w:name="Table Theme" w:semiHidden="1" w:unhideWhenUsed="1"/>
     <w:lsdException w:name="Placeholder Text" w:semiHidden="1"/>
     <w:lsdException w:name="No Spacing" w:uiPriority="1" w:qFormat="1"/>
     <w:lsdException w:name="Light Shading" w:uiPriority="60"/>
@@ -3608,6 +3643,7 @@
   <w:style w:type="character" w:default="1" w:styleId="DefaultParagraphFont">
     <w:name w:val="Default Paragraph Font"/>
     <w:uiPriority w:val="1"/>
+    <w:semiHidden/>
     <w:unhideWhenUsed/>
   </w:style>
   <w:style w:type="table" w:default="1" w:styleId="TableNormal">

</xml_diff>

<commit_message>
Design Rationale for RocketPad and BuildRocket Updated
</commit_message>
<xml_diff>
--- a/docs/Design-docs/Design Rationale.docx
+++ b/docs/Design-docs/Design Rationale.docx
@@ -3076,42 +3076,307 @@
           <w:u w:val="single"/>
         </w:rPr>
       </w:pPr>
+    </w:p>
+    <w:p>
+      <w:pPr>
+        <w:spacing w:after="0" w:line="240" w:lineRule="auto"/>
+        <w:rPr>
+          <w:rFonts w:ascii="Times New Roman" w:eastAsia="Times New Roman" w:hAnsi="Times New Roman" w:cs="Times New Roman"/>
+          <w:sz w:val="24"/>
+          <w:szCs w:val="24"/>
+        </w:rPr>
+      </w:pPr>
+      <w:r>
+        <w:rPr>
+          <w:rFonts w:ascii="Arial" w:eastAsia="Times New Roman" w:hAnsi="Arial" w:cs="Arial"/>
+          <w:color w:val="000000"/>
+          <w:u w:val="single"/>
+        </w:rPr>
+        <w:t>RocketPad Class</w:t>
+      </w:r>
+    </w:p>
+    <w:p>
+      <w:pPr>
+        <w:spacing w:after="0" w:line="240" w:lineRule="auto"/>
+        <w:rPr>
+          <w:rFonts w:ascii="Arial" w:eastAsia="Times New Roman" w:hAnsi="Arial" w:cs="Arial"/>
+          <w:color w:val="000000"/>
+        </w:rPr>
+      </w:pPr>
+      <w:r>
+        <w:rPr>
+          <w:rFonts w:ascii="Arial" w:eastAsia="Times New Roman" w:hAnsi="Arial" w:cs="Arial"/>
+          <w:color w:val="000000"/>
+        </w:rPr>
+        <w:t xml:space="preserve">This class inherits </w:t>
+      </w:r>
+      <w:r>
+        <w:rPr>
+          <w:rFonts w:ascii="Arial" w:eastAsia="Times New Roman" w:hAnsi="Arial" w:cs="Arial"/>
+          <w:color w:val="000000"/>
+        </w:rPr>
+        <w:t xml:space="preserve">Ground </w:t>
+      </w:r>
+      <w:r>
+        <w:rPr>
+          <w:rFonts w:ascii="Arial" w:eastAsia="Times New Roman" w:hAnsi="Arial" w:cs="Arial"/>
+          <w:color w:val="000000"/>
+        </w:rPr>
+        <w:t xml:space="preserve">class </w:t>
+      </w:r>
+      <w:r>
+        <w:rPr>
+          <w:rFonts w:ascii="Arial" w:eastAsia="Times New Roman" w:hAnsi="Arial" w:cs="Arial"/>
+          <w:color w:val="000000"/>
+        </w:rPr>
+        <w:t>to allow it to reuse the superclass’s constructor to specify the display character.</w:t>
+      </w:r>
+    </w:p>
+    <w:p>
+      <w:pPr>
+        <w:spacing w:after="0" w:line="240" w:lineRule="auto"/>
+        <w:rPr>
+          <w:rFonts w:ascii="Arial" w:eastAsia="Times New Roman" w:hAnsi="Arial" w:cs="Arial"/>
+          <w:color w:val="000000"/>
+        </w:rPr>
+      </w:pPr>
+    </w:p>
+    <w:p>
+      <w:pPr>
+        <w:spacing w:after="0" w:line="240" w:lineRule="auto"/>
+        <w:rPr>
+          <w:rFonts w:ascii="Arial" w:eastAsia="Times New Roman" w:hAnsi="Arial" w:cs="Arial"/>
+          <w:color w:val="000000"/>
+        </w:rPr>
+      </w:pPr>
+      <w:r>
+        <w:rPr>
+          <w:rFonts w:ascii="Arial" w:eastAsia="Times New Roman" w:hAnsi="Arial" w:cs="Arial"/>
+          <w:color w:val="000000"/>
+        </w:rPr>
+        <w:t xml:space="preserve">The method of </w:t>
+      </w:r>
+      <w:proofErr w:type="spellStart"/>
+      <w:r>
+        <w:rPr>
+          <w:rFonts w:ascii="Arial" w:eastAsia="Times New Roman" w:hAnsi="Arial" w:cs="Arial"/>
+          <w:color w:val="000000"/>
+        </w:rPr>
+        <w:t>canActorEnter</w:t>
+      </w:r>
+      <w:proofErr w:type="spellEnd"/>
+      <w:r>
+        <w:rPr>
+          <w:rFonts w:ascii="Arial" w:eastAsia="Times New Roman" w:hAnsi="Arial" w:cs="Arial"/>
+          <w:color w:val="000000"/>
+        </w:rPr>
+        <w:t xml:space="preserve"> is overridden to prevent player from entering the </w:t>
+      </w:r>
+      <w:proofErr w:type="spellStart"/>
+      <w:r>
+        <w:rPr>
+          <w:rFonts w:ascii="Arial" w:eastAsia="Times New Roman" w:hAnsi="Arial" w:cs="Arial"/>
+          <w:color w:val="000000"/>
+        </w:rPr>
+        <w:t>RocketPad’s</w:t>
+      </w:r>
+      <w:proofErr w:type="spellEnd"/>
+      <w:r>
+        <w:rPr>
+          <w:rFonts w:ascii="Arial" w:eastAsia="Times New Roman" w:hAnsi="Arial" w:cs="Arial"/>
+          <w:color w:val="000000"/>
+        </w:rPr>
+        <w:t xml:space="preserve"> location.</w:t>
+      </w:r>
+    </w:p>
+    <w:p>
+      <w:pPr>
+        <w:spacing w:after="0" w:line="240" w:lineRule="auto"/>
+        <w:rPr>
+          <w:rFonts w:ascii="Arial" w:eastAsia="Times New Roman" w:hAnsi="Arial" w:cs="Arial"/>
+          <w:color w:val="000000"/>
+        </w:rPr>
+      </w:pPr>
+    </w:p>
+    <w:p>
+      <w:pPr>
+        <w:spacing w:after="0" w:line="240" w:lineRule="auto"/>
+        <w:rPr>
+          <w:rFonts w:ascii="Arial" w:eastAsia="Times New Roman" w:hAnsi="Arial" w:cs="Arial"/>
+          <w:color w:val="000000"/>
+        </w:rPr>
+      </w:pPr>
+      <w:r>
+        <w:rPr>
+          <w:rFonts w:ascii="Arial" w:eastAsia="Times New Roman" w:hAnsi="Arial" w:cs="Arial"/>
+          <w:color w:val="000000"/>
+        </w:rPr>
+        <w:t xml:space="preserve">Another method named </w:t>
+      </w:r>
+      <w:proofErr w:type="spellStart"/>
+      <w:r>
+        <w:rPr>
+          <w:rFonts w:ascii="Arial" w:eastAsia="Times New Roman" w:hAnsi="Arial" w:cs="Arial"/>
+          <w:color w:val="000000"/>
+        </w:rPr>
+        <w:t>allowableActions</w:t>
+      </w:r>
+      <w:proofErr w:type="spellEnd"/>
+      <w:r>
+        <w:rPr>
+          <w:rFonts w:ascii="Arial" w:eastAsia="Times New Roman" w:hAnsi="Arial" w:cs="Arial"/>
+          <w:color w:val="000000"/>
+        </w:rPr>
+        <w:t xml:space="preserve"> is overridden as well to check whether the player’s item inventory contains Rocket Engine and Rocket Body.</w:t>
+      </w:r>
+      <w:r>
+        <w:rPr>
+          <w:rFonts w:ascii="Arial" w:eastAsia="Times New Roman" w:hAnsi="Arial" w:cs="Arial"/>
+          <w:color w:val="000000"/>
+        </w:rPr>
+        <w:t xml:space="preserve"> </w:t>
+      </w:r>
+      <w:r>
+        <w:rPr>
+          <w:rFonts w:ascii="Arial" w:eastAsia="Times New Roman" w:hAnsi="Arial" w:cs="Arial"/>
+          <w:color w:val="000000"/>
+        </w:rPr>
+        <w:t xml:space="preserve">If both parts </w:t>
+      </w:r>
+      <w:proofErr w:type="spellStart"/>
+      <w:proofErr w:type="gramStart"/>
+      <w:r>
+        <w:rPr>
+          <w:rFonts w:ascii="Arial" w:eastAsia="Times New Roman" w:hAnsi="Arial" w:cs="Arial"/>
+          <w:color w:val="000000"/>
+        </w:rPr>
+        <w:t>existed,a</w:t>
+      </w:r>
+      <w:proofErr w:type="spellEnd"/>
+      <w:proofErr w:type="gramEnd"/>
+      <w:r>
+        <w:rPr>
+          <w:rFonts w:ascii="Arial" w:eastAsia="Times New Roman" w:hAnsi="Arial" w:cs="Arial"/>
+          <w:color w:val="000000"/>
+        </w:rPr>
+        <w:t xml:space="preserve"> new action of build Rocket is added to the player’s allowable actions.</w:t>
+      </w:r>
+      <w:r>
+        <w:rPr>
+          <w:rFonts w:ascii="Arial" w:eastAsia="Times New Roman" w:hAnsi="Arial" w:cs="Arial"/>
+          <w:color w:val="000000"/>
+        </w:rPr>
+        <w:t xml:space="preserve"> </w:t>
+      </w:r>
       <w:bookmarkStart w:id="0" w:name="_GoBack"/>
       <w:bookmarkEnd w:id="0"/>
-    </w:p>
-    <w:p>
-      <w:pPr>
-        <w:spacing w:after="0" w:line="240" w:lineRule="auto"/>
-        <w:rPr>
-          <w:rFonts w:ascii="Times New Roman" w:eastAsia="Times New Roman" w:hAnsi="Times New Roman" w:cs="Times New Roman"/>
-          <w:sz w:val="24"/>
-          <w:szCs w:val="24"/>
-        </w:rPr>
-      </w:pPr>
-      <w:r>
+      <w:r>
+        <w:rPr>
+          <w:rFonts w:ascii="Arial" w:eastAsia="Times New Roman" w:hAnsi="Arial" w:cs="Arial"/>
+          <w:color w:val="000000"/>
+        </w:rPr>
+        <w:t xml:space="preserve">This action will invoke the </w:t>
+      </w:r>
+      <w:proofErr w:type="spellStart"/>
+      <w:r>
+        <w:rPr>
+          <w:rFonts w:ascii="Arial" w:eastAsia="Times New Roman" w:hAnsi="Arial" w:cs="Arial"/>
+          <w:color w:val="000000"/>
+        </w:rPr>
+        <w:t>BuildRocket</w:t>
+      </w:r>
+      <w:proofErr w:type="spellEnd"/>
+      <w:r>
+        <w:rPr>
+          <w:rFonts w:ascii="Arial" w:eastAsia="Times New Roman" w:hAnsi="Arial" w:cs="Arial"/>
+          <w:color w:val="000000"/>
+        </w:rPr>
+        <w:t xml:space="preserve"> Class which is responsible for performing building rocket action.</w:t>
+      </w:r>
+    </w:p>
+    <w:p>
+      <w:pPr>
+        <w:spacing w:after="0" w:line="240" w:lineRule="auto"/>
+        <w:rPr>
+          <w:rFonts w:ascii="Arial" w:eastAsia="Times New Roman" w:hAnsi="Arial" w:cs="Arial"/>
+          <w:color w:val="000000"/>
+        </w:rPr>
+      </w:pPr>
+    </w:p>
+    <w:p>
+      <w:pPr>
+        <w:spacing w:after="0" w:line="240" w:lineRule="auto"/>
         <w:rPr>
           <w:rFonts w:ascii="Arial" w:eastAsia="Times New Roman" w:hAnsi="Arial" w:cs="Arial"/>
           <w:color w:val="000000"/>
           <w:u w:val="single"/>
         </w:rPr>
-        <w:t>RocketPad Class</w:t>
-      </w:r>
-    </w:p>
-    <w:p>
-      <w:pPr>
-        <w:spacing w:after="0" w:line="240" w:lineRule="auto"/>
-        <w:rPr>
-          <w:rFonts w:ascii="Times New Roman" w:eastAsia="Times New Roman" w:hAnsi="Times New Roman" w:cs="Times New Roman"/>
-          <w:sz w:val="24"/>
-          <w:szCs w:val="24"/>
-        </w:rPr>
-      </w:pPr>
-      <w:r>
-        <w:rPr>
-          <w:rFonts w:ascii="Arial" w:eastAsia="Times New Roman" w:hAnsi="Arial" w:cs="Arial"/>
-          <w:color w:val="000000"/>
-        </w:rPr>
-        <w:t>This class inherits Actor class to allow it to access the instance variable named inventory inside the Actor class.</w:t>
+      </w:pPr>
+      <w:proofErr w:type="spellStart"/>
+      <w:r>
+        <w:rPr>
+          <w:rFonts w:ascii="Arial" w:eastAsia="Times New Roman" w:hAnsi="Arial" w:cs="Arial"/>
+          <w:color w:val="000000"/>
+          <w:u w:val="single"/>
+        </w:rPr>
+        <w:t>Buil</w:t>
+      </w:r>
+      <w:r>
+        <w:rPr>
+          <w:rFonts w:ascii="Arial" w:eastAsia="Times New Roman" w:hAnsi="Arial" w:cs="Arial"/>
+          <w:color w:val="000000"/>
+          <w:u w:val="single"/>
+        </w:rPr>
+        <w:t>d</w:t>
+      </w:r>
+      <w:r>
+        <w:rPr>
+          <w:rFonts w:ascii="Arial" w:eastAsia="Times New Roman" w:hAnsi="Arial" w:cs="Arial"/>
+          <w:color w:val="000000"/>
+          <w:u w:val="single"/>
+        </w:rPr>
+        <w:t>Rocket</w:t>
+      </w:r>
+      <w:proofErr w:type="spellEnd"/>
+      <w:r>
+        <w:rPr>
+          <w:rFonts w:ascii="Arial" w:eastAsia="Times New Roman" w:hAnsi="Arial" w:cs="Arial"/>
+          <w:color w:val="000000"/>
+          <w:u w:val="single"/>
+        </w:rPr>
+        <w:t xml:space="preserve"> Class</w:t>
+      </w:r>
+    </w:p>
+    <w:p>
+      <w:pPr>
+        <w:spacing w:after="0" w:line="240" w:lineRule="auto"/>
+        <w:rPr>
+          <w:rFonts w:ascii="Arial" w:eastAsia="Times New Roman" w:hAnsi="Arial" w:cs="Arial"/>
+          <w:color w:val="000000"/>
+        </w:rPr>
+      </w:pPr>
+      <w:r>
+        <w:rPr>
+          <w:rFonts w:ascii="Arial" w:eastAsia="Times New Roman" w:hAnsi="Arial" w:cs="Arial"/>
+          <w:color w:val="000000"/>
+        </w:rPr>
+        <w:t xml:space="preserve">This class inherits Action class to allow it to override the execute method of </w:t>
+      </w:r>
+      <w:proofErr w:type="gramStart"/>
+      <w:r>
+        <w:rPr>
+          <w:rFonts w:ascii="Arial" w:eastAsia="Times New Roman" w:hAnsi="Arial" w:cs="Arial"/>
+          <w:color w:val="000000"/>
+        </w:rPr>
+        <w:t>it’s</w:t>
+      </w:r>
+      <w:proofErr w:type="gramEnd"/>
+      <w:r>
+        <w:rPr>
+          <w:rFonts w:ascii="Arial" w:eastAsia="Times New Roman" w:hAnsi="Arial" w:cs="Arial"/>
+          <w:color w:val="000000"/>
+        </w:rPr>
+        <w:t xml:space="preserve"> superclass.</w:t>
       </w:r>
       <w:r>
         <w:rPr>
@@ -3125,90 +3390,55 @@
           <w:rFonts w:ascii="Arial" w:eastAsia="Times New Roman" w:hAnsi="Arial" w:cs="Arial"/>
           <w:color w:val="000000"/>
         </w:rPr>
-        <w:t>Inventory is an item type list which contains the rocket object and by accessing it,</w:t>
-      </w:r>
-      <w:r>
-        <w:rPr>
-          <w:rFonts w:ascii="Arial" w:eastAsia="Times New Roman" w:hAnsi="Arial" w:cs="Arial"/>
-          <w:color w:val="000000"/>
-        </w:rPr>
-        <w:t xml:space="preserve"> </w:t>
-      </w:r>
-      <w:r>
-        <w:rPr>
-          <w:rFonts w:ascii="Arial" w:eastAsia="Times New Roman" w:hAnsi="Arial" w:cs="Arial"/>
-          <w:color w:val="000000"/>
-        </w:rPr>
-        <w:t>the number of rocket parts that the player is currently holding can be obtained for further use by the methods of RocketPad Class.</w:t>
-      </w:r>
-    </w:p>
-    <w:p>
-      <w:pPr>
-        <w:spacing w:after="0" w:line="240" w:lineRule="auto"/>
-        <w:rPr>
-          <w:rFonts w:ascii="Times New Roman" w:eastAsia="Times New Roman" w:hAnsi="Times New Roman" w:cs="Times New Roman"/>
-          <w:sz w:val="24"/>
-          <w:szCs w:val="24"/>
-        </w:rPr>
-      </w:pPr>
-    </w:p>
-    <w:p>
-      <w:pPr>
-        <w:spacing w:after="0" w:line="240" w:lineRule="auto"/>
-        <w:rPr>
-          <w:rFonts w:ascii="Arial" w:eastAsia="Times New Roman" w:hAnsi="Arial" w:cs="Arial"/>
-          <w:color w:val="000000"/>
-        </w:rPr>
-      </w:pPr>
-      <w:r>
-        <w:rPr>
-          <w:rFonts w:ascii="Arial" w:eastAsia="Times New Roman" w:hAnsi="Arial" w:cs="Arial"/>
-          <w:color w:val="000000"/>
-        </w:rPr>
-        <w:t xml:space="preserve">This class is invoked when the player is stepping on the rocket pad on the map. This class contains methods to check the number of rocket plans, rocket body and rocket engine in the inventory of player. If the number of each of the rocket part is more than or equal to </w:t>
-      </w:r>
-      <w:proofErr w:type="gramStart"/>
-      <w:r>
-        <w:rPr>
-          <w:rFonts w:ascii="Arial" w:eastAsia="Times New Roman" w:hAnsi="Arial" w:cs="Arial"/>
-          <w:color w:val="000000"/>
-        </w:rPr>
-        <w:t>1,then</w:t>
-      </w:r>
-      <w:proofErr w:type="gramEnd"/>
-      <w:r>
-        <w:rPr>
-          <w:rFonts w:ascii="Arial" w:eastAsia="Times New Roman" w:hAnsi="Arial" w:cs="Arial"/>
-          <w:color w:val="000000"/>
-        </w:rPr>
-        <w:t xml:space="preserve"> the player win the game and exits the program.  </w:t>
-      </w:r>
-    </w:p>
-    <w:p>
-      <w:pPr>
-        <w:spacing w:after="0" w:line="240" w:lineRule="auto"/>
-        <w:rPr>
-          <w:rFonts w:ascii="Arial" w:eastAsia="Times New Roman" w:hAnsi="Arial" w:cs="Arial"/>
-          <w:color w:val="000000"/>
-        </w:rPr>
-      </w:pPr>
-    </w:p>
-    <w:p>
-      <w:pPr>
-        <w:spacing w:after="0" w:line="240" w:lineRule="auto"/>
-        <w:rPr>
-          <w:rFonts w:ascii="Arial" w:eastAsia="Times New Roman" w:hAnsi="Arial" w:cs="Arial"/>
-          <w:color w:val="000000"/>
-          <w:u w:val="single"/>
-        </w:rPr>
-      </w:pPr>
-      <w:r>
-        <w:rPr>
-          <w:rFonts w:ascii="Arial" w:eastAsia="Times New Roman" w:hAnsi="Arial" w:cs="Arial"/>
-          <w:color w:val="000000"/>
-          <w:u w:val="single"/>
-        </w:rPr>
-        <w:t>BuilRocket Class</w:t>
+        <w:t xml:space="preserve">The execute method is overridden to remove Rocket Body and Rocket Engine from the player’s item inventory and add </w:t>
+      </w:r>
+      <w:r>
+        <w:rPr>
+          <w:rFonts w:ascii="Arial" w:eastAsia="Times New Roman" w:hAnsi="Arial" w:cs="Arial"/>
+          <w:color w:val="000000"/>
+        </w:rPr>
+        <w:t>the rocket object to the player’s item inventory if the player has chosen the action of building rocket which directly invoked the execute method of this class.</w:t>
+      </w:r>
+    </w:p>
+    <w:p>
+      <w:pPr>
+        <w:spacing w:after="0" w:line="240" w:lineRule="auto"/>
+        <w:rPr>
+          <w:rFonts w:ascii="Arial" w:eastAsia="Times New Roman" w:hAnsi="Arial" w:cs="Arial"/>
+          <w:color w:val="000000"/>
+        </w:rPr>
+      </w:pPr>
+    </w:p>
+    <w:p>
+      <w:pPr>
+        <w:spacing w:after="0" w:line="240" w:lineRule="auto"/>
+        <w:rPr>
+          <w:rFonts w:ascii="Arial" w:eastAsia="Times New Roman" w:hAnsi="Arial" w:cs="Arial"/>
+          <w:color w:val="000000"/>
+        </w:rPr>
+      </w:pPr>
+      <w:r>
+        <w:rPr>
+          <w:rFonts w:ascii="Arial" w:eastAsia="Times New Roman" w:hAnsi="Arial" w:cs="Arial"/>
+          <w:color w:val="000000"/>
+        </w:rPr>
+        <w:t xml:space="preserve">The </w:t>
+      </w:r>
+      <w:proofErr w:type="spellStart"/>
+      <w:r>
+        <w:rPr>
+          <w:rFonts w:ascii="Arial" w:eastAsia="Times New Roman" w:hAnsi="Arial" w:cs="Arial"/>
+          <w:color w:val="000000"/>
+        </w:rPr>
+        <w:t>menuDescription</w:t>
+      </w:r>
+      <w:proofErr w:type="spellEnd"/>
+      <w:r>
+        <w:rPr>
+          <w:rFonts w:ascii="Arial" w:eastAsia="Times New Roman" w:hAnsi="Arial" w:cs="Arial"/>
+          <w:color w:val="000000"/>
+        </w:rPr>
+        <w:t xml:space="preserve"> and hotkey methods are overridden as well to generate unique string and hotkey to be shown on the console for player to select the build rocket action. </w:t>
       </w:r>
     </w:p>
     <w:sectPr>

</xml_diff>